<commit_message>
Updated JH template for FRA and Amend offense.
</commit_message>
<xml_diff>
--- a/resources/Templates/Hemmeter_No_Jail_Traffic_Template.docx
+++ b/resources/Templates/Hemmeter_No_Jail_Traffic_Template.docx
@@ -179,13 +179,23 @@
           <w:szCs w:val="20"/>
         </w:rPr>
       </w:pPr>
-      <w:r>
-        <w:rPr>
-          <w:rFonts w:ascii="Palatino Linotype" w:hAnsi="Palatino Linotype"/>
-          <w:sz w:val="20"/>
-          <w:szCs w:val="20"/>
-        </w:rPr>
-        <w:t>vs.</w:t>
+      <w:proofErr w:type="gramStart"/>
+      <w:r>
+        <w:rPr>
+          <w:rFonts w:ascii="Palatino Linotype" w:hAnsi="Palatino Linotype"/>
+          <w:sz w:val="20"/>
+          <w:szCs w:val="20"/>
+        </w:rPr>
+        <w:t>vs</w:t>
+      </w:r>
+      <w:proofErr w:type="gramEnd"/>
+      <w:r>
+        <w:rPr>
+          <w:rFonts w:ascii="Palatino Linotype" w:hAnsi="Palatino Linotype"/>
+          <w:sz w:val="20"/>
+          <w:szCs w:val="20"/>
+        </w:rPr>
+        <w:t>.</w:t>
       </w:r>
       <w:r>
         <w:rPr>
@@ -242,8 +252,36 @@
           <w:sz w:val="20"/>
           <w:szCs w:val="20"/>
         </w:rPr>
-        <w:t>{{ case_number</w:t>
-      </w:r>
+        <w:t>{</w:t>
+      </w:r>
+      <w:proofErr w:type="gramStart"/>
+      <w:r>
+        <w:rPr>
+          <w:rFonts w:ascii="Palatino Linotype" w:hAnsi="Palatino Linotype"/>
+          <w:sz w:val="20"/>
+          <w:szCs w:val="20"/>
+        </w:rPr>
+        <w:t xml:space="preserve">{ </w:t>
+      </w:r>
+      <w:proofErr w:type="spellStart"/>
+      <w:r>
+        <w:rPr>
+          <w:rFonts w:ascii="Palatino Linotype" w:hAnsi="Palatino Linotype"/>
+          <w:sz w:val="20"/>
+          <w:szCs w:val="20"/>
+        </w:rPr>
+        <w:t>case</w:t>
+      </w:r>
+      <w:proofErr w:type="gramEnd"/>
+      <w:r>
+        <w:rPr>
+          <w:rFonts w:ascii="Palatino Linotype" w:hAnsi="Palatino Linotype"/>
+          <w:sz w:val="20"/>
+          <w:szCs w:val="20"/>
+        </w:rPr>
+        <w:t>_number</w:t>
+      </w:r>
+      <w:proofErr w:type="spellEnd"/>
       <w:r>
         <w:rPr>
           <w:rFonts w:ascii="Palatino Linotype" w:hAnsi="Palatino Linotype"/>
@@ -329,7 +367,79 @@
           <w:sz w:val="20"/>
           <w:szCs w:val="20"/>
         </w:rPr>
-        <w:t>{{ defendant_first_name }} {{ defendant_last_name }},</w:t>
+        <w:t>{</w:t>
+      </w:r>
+      <w:proofErr w:type="gramStart"/>
+      <w:r>
+        <w:rPr>
+          <w:rFonts w:ascii="Palatino Linotype" w:hAnsi="Palatino Linotype"/>
+          <w:sz w:val="20"/>
+          <w:szCs w:val="20"/>
+        </w:rPr>
+        <w:t xml:space="preserve">{ </w:t>
+      </w:r>
+      <w:proofErr w:type="spellStart"/>
+      <w:r>
+        <w:rPr>
+          <w:rFonts w:ascii="Palatino Linotype" w:hAnsi="Palatino Linotype"/>
+          <w:sz w:val="20"/>
+          <w:szCs w:val="20"/>
+        </w:rPr>
+        <w:t>defendant</w:t>
+      </w:r>
+      <w:proofErr w:type="gramEnd"/>
+      <w:r>
+        <w:rPr>
+          <w:rFonts w:ascii="Palatino Linotype" w:hAnsi="Palatino Linotype"/>
+          <w:sz w:val="20"/>
+          <w:szCs w:val="20"/>
+        </w:rPr>
+        <w:t>_first_name</w:t>
+      </w:r>
+      <w:proofErr w:type="spellEnd"/>
+      <w:r>
+        <w:rPr>
+          <w:rFonts w:ascii="Palatino Linotype" w:hAnsi="Palatino Linotype"/>
+          <w:sz w:val="20"/>
+          <w:szCs w:val="20"/>
+        </w:rPr>
+        <w:t xml:space="preserve"> }} {</w:t>
+      </w:r>
+      <w:proofErr w:type="gramStart"/>
+      <w:r>
+        <w:rPr>
+          <w:rFonts w:ascii="Palatino Linotype" w:hAnsi="Palatino Linotype"/>
+          <w:sz w:val="20"/>
+          <w:szCs w:val="20"/>
+        </w:rPr>
+        <w:t xml:space="preserve">{ </w:t>
+      </w:r>
+      <w:proofErr w:type="spellStart"/>
+      <w:r>
+        <w:rPr>
+          <w:rFonts w:ascii="Palatino Linotype" w:hAnsi="Palatino Linotype"/>
+          <w:sz w:val="20"/>
+          <w:szCs w:val="20"/>
+        </w:rPr>
+        <w:t>defendant</w:t>
+      </w:r>
+      <w:proofErr w:type="gramEnd"/>
+      <w:r>
+        <w:rPr>
+          <w:rFonts w:ascii="Palatino Linotype" w:hAnsi="Palatino Linotype"/>
+          <w:sz w:val="20"/>
+          <w:szCs w:val="20"/>
+        </w:rPr>
+        <w:t>_last_name</w:t>
+      </w:r>
+      <w:proofErr w:type="spellEnd"/>
+      <w:r>
+        <w:rPr>
+          <w:rFonts w:ascii="Palatino Linotype" w:hAnsi="Palatino Linotype"/>
+          <w:sz w:val="20"/>
+          <w:szCs w:val="20"/>
+        </w:rPr>
+        <w:t xml:space="preserve"> }},</w:t>
       </w:r>
       <w:r>
         <w:rPr>
@@ -339,8 +449,6 @@
         </w:rPr>
         <w:tab/>
       </w:r>
-      <w:bookmarkStart w:id="0" w:name="_GoBack"/>
-      <w:bookmarkEnd w:id="0"/>
       <w:r>
         <w:rPr>
           <w:rFonts w:ascii="Palatino Linotype" w:hAnsi="Palatino Linotype"/>
@@ -395,6 +503,7 @@
           <w:szCs w:val="20"/>
         </w:rPr>
       </w:pPr>
+      <w:proofErr w:type="gramStart"/>
       <w:r>
         <w:rPr>
           <w:rFonts w:ascii="Palatino Linotype" w:hAnsi="Palatino Linotype"/>
@@ -403,6 +512,7 @@
         </w:rPr>
         <w:t>Defendant.</w:t>
       </w:r>
+      <w:proofErr w:type="gramEnd"/>
       <w:r>
         <w:rPr>
           <w:rFonts w:ascii="Palatino Linotype" w:hAnsi="Palatino Linotype"/>
@@ -492,75 +602,216 @@
     </w:p>
     <w:p>
       <w:pPr>
-        <w:rPr>
-          <w:rFonts w:ascii="Palatino Linotype" w:hAnsi="Palatino Linotype"/>
-          <w:sz w:val="20"/>
-          <w:szCs w:val="20"/>
+        <w:spacing w:line="276" w:lineRule="auto"/>
+        <w:rPr>
+          <w:sz w:val="22"/>
+          <w:szCs w:val="22"/>
         </w:rPr>
       </w:pPr>
       <w:r>
         <w:rPr>
-          <w:rFonts w:ascii="Palatino Linotype" w:hAnsi="Palatino Linotype"/>
-          <w:sz w:val="20"/>
-          <w:szCs w:val="20"/>
+          <w:sz w:val="22"/>
+          <w:szCs w:val="22"/>
           <w:lang w:val="en-CA"/>
         </w:rPr>
         <w:fldChar w:fldCharType="begin"/>
       </w:r>
       <w:r>
         <w:rPr>
-          <w:rFonts w:ascii="Palatino Linotype" w:hAnsi="Palatino Linotype"/>
-          <w:sz w:val="20"/>
-          <w:szCs w:val="20"/>
+          <w:sz w:val="22"/>
+          <w:szCs w:val="22"/>
           <w:lang w:val="en-CA"/>
         </w:rPr>
         <w:instrText xml:space="preserve"> SEQ CHAPTER \h \r 1</w:instrText>
       </w:r>
       <w:r>
         <w:rPr>
-          <w:rFonts w:ascii="Palatino Linotype" w:hAnsi="Palatino Linotype"/>
-          <w:sz w:val="20"/>
-          <w:szCs w:val="20"/>
+          <w:sz w:val="22"/>
+          <w:szCs w:val="22"/>
           <w:lang w:val="en-CA"/>
         </w:rPr>
         <w:fldChar w:fldCharType="end"/>
       </w:r>
       <w:r>
         <w:rPr>
-          <w:rFonts w:ascii="Palatino Linotype" w:hAnsi="Palatino Linotype"/>
-          <w:sz w:val="20"/>
-          <w:szCs w:val="20"/>
+          <w:sz w:val="22"/>
+          <w:szCs w:val="22"/>
           <w:lang w:val="en-CA"/>
         </w:rPr>
-        <w:t>The defendant appeared</w:t>
-      </w:r>
-      <w:r>
-        <w:rPr>
-          <w:rFonts w:ascii="Palatino Linotype" w:hAnsi="Palatino Linotype"/>
-          <w:sz w:val="20"/>
-          <w:szCs w:val="20"/>
-        </w:rPr>
-        <w:t xml:space="preserve"> on {{ plea_</w:t>
-      </w:r>
-      <w:r>
-        <w:rPr>
-          <w:rFonts w:ascii="Palatino Linotype" w:hAnsi="Palatino Linotype"/>
-          <w:sz w:val="20"/>
-          <w:szCs w:val="20"/>
-        </w:rPr>
-        <w:t>trial_</w:t>
-      </w:r>
-      <w:r>
-        <w:rPr>
-          <w:rFonts w:ascii="Palatino Linotype" w:hAnsi="Palatino Linotype"/>
-          <w:sz w:val="20"/>
-          <w:szCs w:val="20"/>
-        </w:rPr>
-        <w:t>date }}.</w:t>
-      </w:r>
-      <w:r>
-        <w:rPr>
-          <w:rFonts w:ascii="Palatino Linotype" w:hAnsi="Palatino Linotype"/>
+        <w:t>Defendant appeared in Court</w:t>
+      </w:r>
+      <w:r>
+        <w:rPr>
+          <w:sz w:val="22"/>
+          <w:szCs w:val="22"/>
+        </w:rPr>
+        <w:t xml:space="preserve"> for arraignment on {</w:t>
+      </w:r>
+      <w:proofErr w:type="gramStart"/>
+      <w:r>
+        <w:rPr>
+          <w:sz w:val="22"/>
+          <w:szCs w:val="22"/>
+        </w:rPr>
+        <w:t xml:space="preserve">{ </w:t>
+      </w:r>
+      <w:proofErr w:type="spellStart"/>
+      <w:r>
+        <w:rPr>
+          <w:sz w:val="22"/>
+          <w:szCs w:val="22"/>
+        </w:rPr>
+        <w:t>plea</w:t>
+      </w:r>
+      <w:proofErr w:type="gramEnd"/>
+      <w:r>
+        <w:rPr>
+          <w:sz w:val="22"/>
+          <w:szCs w:val="22"/>
+        </w:rPr>
+        <w:t>_trial_date</w:t>
+      </w:r>
+      <w:proofErr w:type="spellEnd"/>
+      <w:r>
+        <w:rPr>
+          <w:sz w:val="22"/>
+          <w:szCs w:val="22"/>
+        </w:rPr>
+        <w:t xml:space="preserve"> }}. </w:t>
+      </w:r>
+      <w:r>
+        <w:rPr>
+          <w:rFonts w:ascii="Palatino Linotype" w:hAnsi="Palatino Linotype"/>
+          <w:bCs/>
+          <w:sz w:val="20"/>
+          <w:szCs w:val="20"/>
+        </w:rPr>
+        <w:t xml:space="preserve">{% if </w:t>
+      </w:r>
+      <w:proofErr w:type="spellStart"/>
+      <w:r>
+        <w:rPr>
+          <w:rFonts w:ascii="Palatino Linotype" w:hAnsi="Palatino Linotype"/>
+          <w:bCs/>
+          <w:sz w:val="20"/>
+          <w:szCs w:val="20"/>
+        </w:rPr>
+        <w:t>amend_offense_details</w:t>
+      </w:r>
+      <w:proofErr w:type="spellEnd"/>
+      <w:r>
+        <w:rPr>
+          <w:rFonts w:ascii="Palatino Linotype" w:hAnsi="Palatino Linotype"/>
+          <w:bCs/>
+          <w:sz w:val="20"/>
+          <w:szCs w:val="20"/>
+        </w:rPr>
+        <w:t xml:space="preserve"> is not </w:t>
+      </w:r>
+      <w:proofErr w:type="gramStart"/>
+      <w:r>
+        <w:rPr>
+          <w:rFonts w:ascii="Palatino Linotype" w:hAnsi="Palatino Linotype"/>
+          <w:bCs/>
+          <w:sz w:val="20"/>
+          <w:szCs w:val="20"/>
+        </w:rPr>
+        <w:t>none</w:t>
+      </w:r>
+      <w:proofErr w:type="gramEnd"/>
+      <w:r>
+        <w:rPr>
+          <w:rFonts w:ascii="Palatino Linotype" w:hAnsi="Palatino Linotype"/>
+          <w:bCs/>
+          <w:sz w:val="20"/>
+          <w:szCs w:val="20"/>
+        </w:rPr>
+        <w:t xml:space="preserve"> %}The prosecutor’s motion to amend is {</w:t>
+      </w:r>
+      <w:proofErr w:type="gramStart"/>
+      <w:r>
+        <w:rPr>
+          <w:rFonts w:ascii="Palatino Linotype" w:hAnsi="Palatino Linotype"/>
+          <w:bCs/>
+          <w:sz w:val="20"/>
+          <w:szCs w:val="20"/>
+        </w:rPr>
+        <w:t xml:space="preserve">{ </w:t>
+      </w:r>
+      <w:proofErr w:type="spellStart"/>
+      <w:r>
+        <w:rPr>
+          <w:rFonts w:ascii="Palatino Linotype" w:hAnsi="Palatino Linotype"/>
+          <w:bCs/>
+          <w:sz w:val="20"/>
+          <w:szCs w:val="20"/>
+        </w:rPr>
+        <w:t>amend</w:t>
+      </w:r>
+      <w:proofErr w:type="gramEnd"/>
+      <w:r>
+        <w:rPr>
+          <w:rFonts w:ascii="Palatino Linotype" w:hAnsi="Palatino Linotype"/>
+          <w:bCs/>
+          <w:sz w:val="20"/>
+          <w:szCs w:val="20"/>
+        </w:rPr>
+        <w:t>_offense_details.motion_disposition</w:t>
+      </w:r>
+      <w:proofErr w:type="spellEnd"/>
+      <w:r>
+        <w:rPr>
+          <w:rFonts w:ascii="Palatino Linotype" w:hAnsi="Palatino Linotype"/>
+          <w:bCs/>
+          <w:sz w:val="20"/>
+          <w:szCs w:val="20"/>
+        </w:rPr>
+        <w:t xml:space="preserve"> }} and the charge of {{ </w:t>
+      </w:r>
+      <w:proofErr w:type="spellStart"/>
+      <w:r>
+        <w:rPr>
+          <w:rFonts w:ascii="Palatino Linotype" w:hAnsi="Palatino Linotype"/>
+          <w:bCs/>
+          <w:sz w:val="20"/>
+          <w:szCs w:val="20"/>
+        </w:rPr>
+        <w:t>amend_offense_details.original_charge</w:t>
+      </w:r>
+      <w:proofErr w:type="spellEnd"/>
+      <w:r>
+        <w:rPr>
+          <w:rFonts w:ascii="Palatino Linotype" w:hAnsi="Palatino Linotype"/>
+          <w:bCs/>
+          <w:sz w:val="20"/>
+          <w:szCs w:val="20"/>
+        </w:rPr>
+        <w:t xml:space="preserve"> }} is amended to {{ </w:t>
+      </w:r>
+      <w:proofErr w:type="spellStart"/>
+      <w:r>
+        <w:rPr>
+          <w:rFonts w:ascii="Palatino Linotype" w:hAnsi="Palatino Linotype"/>
+          <w:bCs/>
+          <w:sz w:val="20"/>
+          <w:szCs w:val="20"/>
+        </w:rPr>
+        <w:t>amend_offense_details.amended_charge</w:t>
+      </w:r>
+      <w:proofErr w:type="spellEnd"/>
+      <w:r>
+        <w:rPr>
+          <w:rFonts w:ascii="Palatino Linotype" w:hAnsi="Palatino Linotype"/>
+          <w:bCs/>
+          <w:sz w:val="20"/>
+          <w:szCs w:val="20"/>
+        </w:rPr>
+        <w:t xml:space="preserve"> }}.</w:t>
+      </w:r>
+      <w:r>
+        <w:rPr>
+          <w:rFonts w:ascii="Palatino Linotype" w:hAnsi="Palatino Linotype"/>
+          <w:bCs/>
           <w:sz w:val="20"/>
           <w:szCs w:val="20"/>
         </w:rPr>
@@ -569,65 +820,147 @@
       <w:r>
         <w:rPr>
           <w:rFonts w:ascii="Palatino Linotype" w:hAnsi="Palatino Linotype"/>
-          <w:sz w:val="20"/>
-          <w:szCs w:val="20"/>
-        </w:rPr>
-        <w:t>The defendant was advised and understood the charge(s) and effects of a plea.</w:t>
-      </w:r>
-      <w:r>
-        <w:rPr>
-          <w:rFonts w:ascii="Palatino Linotype" w:hAnsi="Palatino Linotype"/>
-          <w:sz w:val="20"/>
-          <w:szCs w:val="20"/>
-        </w:rPr>
-        <w:t xml:space="preserve"> </w:t>
+          <w:bCs/>
+          <w:sz w:val="20"/>
+          <w:szCs w:val="20"/>
+        </w:rPr>
+        <w:t xml:space="preserve">{% </w:t>
+      </w:r>
+      <w:proofErr w:type="spellStart"/>
+      <w:r>
+        <w:rPr>
+          <w:rFonts w:ascii="Palatino Linotype" w:hAnsi="Palatino Linotype"/>
+          <w:bCs/>
+          <w:sz w:val="20"/>
+          <w:szCs w:val="20"/>
+        </w:rPr>
+        <w:t>endif</w:t>
+      </w:r>
+      <w:proofErr w:type="spellEnd"/>
+      <w:r>
+        <w:rPr>
+          <w:rFonts w:ascii="Palatino Linotype" w:hAnsi="Palatino Linotype"/>
+          <w:bCs/>
+          <w:sz w:val="20"/>
+          <w:szCs w:val="20"/>
+        </w:rPr>
+        <w:t xml:space="preserve"> %}</w:t>
       </w:r>
     </w:p>
     <w:p>
       <w:pPr>
-        <w:rPr>
-          <w:rFonts w:ascii="Palatino Linotype" w:hAnsi="Palatino Linotype"/>
-          <w:sz w:val="20"/>
-          <w:szCs w:val="20"/>
+        <w:spacing w:line="276" w:lineRule="auto"/>
+        <w:rPr>
+          <w:sz w:val="22"/>
+          <w:szCs w:val="22"/>
         </w:rPr>
       </w:pPr>
     </w:p>
     <w:p>
       <w:pPr>
-        <w:spacing w:after="120"/>
-        <w:rPr>
-          <w:rFonts w:ascii="Palatino Linotype" w:hAnsi="Palatino Linotype"/>
-          <w:b/>
-          <w:sz w:val="20"/>
-          <w:szCs w:val="20"/>
+        <w:spacing w:line="276" w:lineRule="auto"/>
+        <w:rPr>
+          <w:sz w:val="22"/>
+          <w:szCs w:val="22"/>
         </w:rPr>
       </w:pPr>
       <w:r>
         <w:rPr>
-          <w:rFonts w:ascii="Palatino Linotype" w:hAnsi="Palatino Linotype"/>
-          <w:b/>
-          <w:sz w:val="20"/>
-          <w:szCs w:val="20"/>
-        </w:rPr>
-        <w:t>Sentencing</w:t>
-      </w:r>
-    </w:p>
-    <w:p>
-      <w:pPr>
-        <w:rPr>
-          <w:rFonts w:ascii="Palatino Linotype" w:hAnsi="Palatino Linotype"/>
-          <w:bCs/>
-          <w:sz w:val="20"/>
-          <w:szCs w:val="20"/>
-        </w:rPr>
-      </w:pPr>
-      <w:r>
-        <w:rPr>
-          <w:rFonts w:ascii="Palatino Linotype" w:hAnsi="Palatino Linotype"/>
-          <w:sz w:val="20"/>
-          <w:szCs w:val="20"/>
-        </w:rPr>
-        <w:t>The court finds and imposes sentences as follows:</w:t>
+          <w:sz w:val="22"/>
+          <w:szCs w:val="22"/>
+        </w:rPr>
+        <w:t>The</w:t>
+      </w:r>
+      <w:r>
+        <w:rPr>
+          <w:sz w:val="22"/>
+          <w:szCs w:val="22"/>
+        </w:rPr>
+        <w:t xml:space="preserve"> </w:t>
+      </w:r>
+      <w:r>
+        <w:rPr>
+          <w:sz w:val="22"/>
+          <w:szCs w:val="22"/>
+        </w:rPr>
+        <w:t xml:space="preserve">Court explained that Defendant was charged </w:t>
+      </w:r>
+      <w:r>
+        <w:rPr>
+          <w:sz w:val="22"/>
+          <w:szCs w:val="22"/>
+        </w:rPr>
+        <w:t>with the offenses set forth below.</w:t>
+      </w:r>
+      <w:r>
+        <w:rPr>
+          <w:sz w:val="22"/>
+          <w:szCs w:val="22"/>
+        </w:rPr>
+        <w:t xml:space="preserve"> </w:t>
+      </w:r>
+      <w:r>
+        <w:rPr>
+          <w:sz w:val="22"/>
+          <w:szCs w:val="22"/>
+        </w:rPr>
+        <w:t xml:space="preserve">The </w:t>
+      </w:r>
+      <w:r>
+        <w:rPr>
+          <w:sz w:val="22"/>
+          <w:szCs w:val="22"/>
+        </w:rPr>
+        <w:t>Defendant</w:t>
+      </w:r>
+      <w:r>
+        <w:rPr>
+          <w:sz w:val="22"/>
+          <w:szCs w:val="22"/>
+        </w:rPr>
+        <w:t>,</w:t>
+      </w:r>
+      <w:r>
+        <w:rPr>
+          <w:sz w:val="22"/>
+          <w:szCs w:val="22"/>
+        </w:rPr>
+        <w:t xml:space="preserve"> having understood the nature of the charge(s), all constitutional rights, and the effects of a plea</w:t>
+      </w:r>
+      <w:r>
+        <w:rPr>
+          <w:sz w:val="22"/>
+          <w:szCs w:val="22"/>
+        </w:rPr>
+        <w:t>,</w:t>
+      </w:r>
+      <w:r>
+        <w:rPr>
+          <w:sz w:val="22"/>
+          <w:szCs w:val="22"/>
+        </w:rPr>
+        <w:t xml:space="preserve"> entered a plea(s) to the charge(s) as set forth in the chart below. The Court, finding that the Defendant entered the plea knowingly, intelligently, and voluntarily, accep</w:t>
+      </w:r>
+      <w:r>
+        <w:rPr>
+          <w:sz w:val="22"/>
+          <w:szCs w:val="22"/>
+        </w:rPr>
+        <w:t>ted</w:t>
+      </w:r>
+      <w:r>
+        <w:rPr>
+          <w:sz w:val="22"/>
+          <w:szCs w:val="22"/>
+        </w:rPr>
+        <w:t xml:space="preserve"> the plea</w:t>
+      </w:r>
+      <w:r>
+        <w:rPr>
+          <w:sz w:val="22"/>
+          <w:szCs w:val="22"/>
+        </w:rPr>
+        <w:t xml:space="preserve"> and entered the following sentence:</w:t>
       </w:r>
     </w:p>
     <w:p>
@@ -643,6 +976,7 @@
       <w:tblPr>
         <w:tblStyle w:val="TableGrid"/>
         <w:tblW w:w="0" w:type="auto"/>
+        <w:jc w:val="center"/>
         <w:tblLook w:val="04A0" w:firstRow="1" w:lastRow="0" w:firstColumn="1" w:lastColumn="0" w:noHBand="0" w:noVBand="1"/>
       </w:tblPr>
       <w:tblGrid>
@@ -652,6 +986,9 @@
         <w:gridCol w:w="1632"/>
       </w:tblGrid>
       <w:tr>
+        <w:trPr>
+          <w:jc w:val="center"/>
+        </w:trPr>
         <w:tc>
           <w:tcPr>
             <w:tcW w:w="1632" w:type="dxa"/>
@@ -724,7 +1061,51 @@
                 <w:sz w:val="20"/>
                 <w:szCs w:val="20"/>
               </w:rPr>
-              <w:t>{%tc for charge in charges_list %}</w:t>
+              <w:t>{%</w:t>
+            </w:r>
+            <w:proofErr w:type="spellStart"/>
+            <w:r>
+              <w:rPr>
+                <w:rFonts w:ascii="Palatino Linotype" w:hAnsi="Palatino Linotype"/>
+                <w:b/>
+                <w:bCs/>
+                <w:sz w:val="20"/>
+                <w:szCs w:val="20"/>
+              </w:rPr>
+              <w:t>tc</w:t>
+            </w:r>
+            <w:proofErr w:type="spellEnd"/>
+            <w:r>
+              <w:rPr>
+                <w:rFonts w:ascii="Palatino Linotype" w:hAnsi="Palatino Linotype"/>
+                <w:b/>
+                <w:bCs/>
+                <w:sz w:val="20"/>
+                <w:szCs w:val="20"/>
+              </w:rPr>
+              <w:t xml:space="preserve"> for charge in </w:t>
+            </w:r>
+            <w:proofErr w:type="spellStart"/>
+            <w:r>
+              <w:rPr>
+                <w:rFonts w:ascii="Palatino Linotype" w:hAnsi="Palatino Linotype"/>
+                <w:b/>
+                <w:bCs/>
+                <w:sz w:val="20"/>
+                <w:szCs w:val="20"/>
+              </w:rPr>
+              <w:t>charges_list</w:t>
+            </w:r>
+            <w:proofErr w:type="spellEnd"/>
+            <w:r>
+              <w:rPr>
+                <w:rFonts w:ascii="Palatino Linotype" w:hAnsi="Palatino Linotype"/>
+                <w:b/>
+                <w:bCs/>
+                <w:sz w:val="20"/>
+                <w:szCs w:val="20"/>
+              </w:rPr>
+              <w:t xml:space="preserve"> %}</w:t>
             </w:r>
           </w:p>
         </w:tc>
@@ -762,7 +1143,29 @@
                 <w:sz w:val="20"/>
                 <w:szCs w:val="20"/>
               </w:rPr>
-              <w:t>{{ charge.offense }}</w:t>
+              <w:t xml:space="preserve">{{ </w:t>
+            </w:r>
+            <w:proofErr w:type="spellStart"/>
+            <w:r>
+              <w:rPr>
+                <w:rFonts w:ascii="Palatino Linotype" w:hAnsi="Palatino Linotype"/>
+                <w:b/>
+                <w:bCs/>
+                <w:sz w:val="20"/>
+                <w:szCs w:val="20"/>
+              </w:rPr>
+              <w:t>charge.offense</w:t>
+            </w:r>
+            <w:proofErr w:type="spellEnd"/>
+            <w:r>
+              <w:rPr>
+                <w:rFonts w:ascii="Palatino Linotype" w:hAnsi="Palatino Linotype"/>
+                <w:b/>
+                <w:bCs/>
+                <w:sz w:val="20"/>
+                <w:szCs w:val="20"/>
+              </w:rPr>
+              <w:t xml:space="preserve"> }}</w:t>
             </w:r>
           </w:p>
         </w:tc>
@@ -800,12 +1203,59 @@
                 <w:sz w:val="20"/>
                 <w:szCs w:val="20"/>
               </w:rPr>
-              <w:t>{%tc endfor %}</w:t>
+              <w:t>{%</w:t>
+            </w:r>
+            <w:proofErr w:type="spellStart"/>
+            <w:r>
+              <w:rPr>
+                <w:rFonts w:ascii="Palatino Linotype" w:hAnsi="Palatino Linotype"/>
+                <w:b/>
+                <w:bCs/>
+                <w:sz w:val="20"/>
+                <w:szCs w:val="20"/>
+              </w:rPr>
+              <w:t>tc</w:t>
+            </w:r>
+            <w:proofErr w:type="spellEnd"/>
+            <w:r>
+              <w:rPr>
+                <w:rFonts w:ascii="Palatino Linotype" w:hAnsi="Palatino Linotype"/>
+                <w:b/>
+                <w:bCs/>
+                <w:sz w:val="20"/>
+                <w:szCs w:val="20"/>
+              </w:rPr>
+              <w:t xml:space="preserve"> </w:t>
+            </w:r>
+            <w:proofErr w:type="spellStart"/>
+            <w:r>
+              <w:rPr>
+                <w:rFonts w:ascii="Palatino Linotype" w:hAnsi="Palatino Linotype"/>
+                <w:b/>
+                <w:bCs/>
+                <w:sz w:val="20"/>
+                <w:szCs w:val="20"/>
+              </w:rPr>
+              <w:t>endfor</w:t>
+            </w:r>
+            <w:proofErr w:type="spellEnd"/>
+            <w:r>
+              <w:rPr>
+                <w:rFonts w:ascii="Palatino Linotype" w:hAnsi="Palatino Linotype"/>
+                <w:b/>
+                <w:bCs/>
+                <w:sz w:val="20"/>
+                <w:szCs w:val="20"/>
+              </w:rPr>
+              <w:t xml:space="preserve"> %}</w:t>
             </w:r>
           </w:p>
         </w:tc>
       </w:tr>
       <w:tr>
+        <w:trPr>
+          <w:jc w:val="center"/>
+        </w:trPr>
         <w:tc>
           <w:tcPr>
             <w:tcW w:w="1632" w:type="dxa"/>
@@ -878,7 +1328,51 @@
                 <w:sz w:val="20"/>
                 <w:szCs w:val="20"/>
               </w:rPr>
-              <w:t>{%tc for charge in charges_list %}</w:t>
+              <w:t>{%</w:t>
+            </w:r>
+            <w:proofErr w:type="spellStart"/>
+            <w:r>
+              <w:rPr>
+                <w:rFonts w:ascii="Palatino Linotype" w:hAnsi="Palatino Linotype"/>
+                <w:b/>
+                <w:bCs/>
+                <w:sz w:val="20"/>
+                <w:szCs w:val="20"/>
+              </w:rPr>
+              <w:t>tc</w:t>
+            </w:r>
+            <w:proofErr w:type="spellEnd"/>
+            <w:r>
+              <w:rPr>
+                <w:rFonts w:ascii="Palatino Linotype" w:hAnsi="Palatino Linotype"/>
+                <w:b/>
+                <w:bCs/>
+                <w:sz w:val="20"/>
+                <w:szCs w:val="20"/>
+              </w:rPr>
+              <w:t xml:space="preserve"> for charge in </w:t>
+            </w:r>
+            <w:proofErr w:type="spellStart"/>
+            <w:r>
+              <w:rPr>
+                <w:rFonts w:ascii="Palatino Linotype" w:hAnsi="Palatino Linotype"/>
+                <w:b/>
+                <w:bCs/>
+                <w:sz w:val="20"/>
+                <w:szCs w:val="20"/>
+              </w:rPr>
+              <w:t>charges_list</w:t>
+            </w:r>
+            <w:proofErr w:type="spellEnd"/>
+            <w:r>
+              <w:rPr>
+                <w:rFonts w:ascii="Palatino Linotype" w:hAnsi="Palatino Linotype"/>
+                <w:b/>
+                <w:bCs/>
+                <w:sz w:val="20"/>
+                <w:szCs w:val="20"/>
+              </w:rPr>
+              <w:t xml:space="preserve"> %}</w:t>
             </w:r>
           </w:p>
         </w:tc>
@@ -916,7 +1410,29 @@
                 <w:sz w:val="20"/>
                 <w:szCs w:val="20"/>
               </w:rPr>
-              <w:t>{{ charge.degree }}</w:t>
+              <w:t xml:space="preserve">{{ </w:t>
+            </w:r>
+            <w:proofErr w:type="spellStart"/>
+            <w:r>
+              <w:rPr>
+                <w:rFonts w:ascii="Palatino Linotype" w:hAnsi="Palatino Linotype"/>
+                <w:b/>
+                <w:bCs/>
+                <w:sz w:val="20"/>
+                <w:szCs w:val="20"/>
+              </w:rPr>
+              <w:t>charge.degree</w:t>
+            </w:r>
+            <w:proofErr w:type="spellEnd"/>
+            <w:r>
+              <w:rPr>
+                <w:rFonts w:ascii="Palatino Linotype" w:hAnsi="Palatino Linotype"/>
+                <w:b/>
+                <w:bCs/>
+                <w:sz w:val="20"/>
+                <w:szCs w:val="20"/>
+              </w:rPr>
+              <w:t xml:space="preserve"> }}</w:t>
             </w:r>
           </w:p>
         </w:tc>
@@ -954,12 +1470,59 @@
                 <w:sz w:val="20"/>
                 <w:szCs w:val="20"/>
               </w:rPr>
-              <w:t>{%tc endfor %}</w:t>
+              <w:t>{%</w:t>
+            </w:r>
+            <w:proofErr w:type="spellStart"/>
+            <w:r>
+              <w:rPr>
+                <w:rFonts w:ascii="Palatino Linotype" w:hAnsi="Palatino Linotype"/>
+                <w:b/>
+                <w:bCs/>
+                <w:sz w:val="20"/>
+                <w:szCs w:val="20"/>
+              </w:rPr>
+              <w:t>tc</w:t>
+            </w:r>
+            <w:proofErr w:type="spellEnd"/>
+            <w:r>
+              <w:rPr>
+                <w:rFonts w:ascii="Palatino Linotype" w:hAnsi="Palatino Linotype"/>
+                <w:b/>
+                <w:bCs/>
+                <w:sz w:val="20"/>
+                <w:szCs w:val="20"/>
+              </w:rPr>
+              <w:t xml:space="preserve"> </w:t>
+            </w:r>
+            <w:proofErr w:type="spellStart"/>
+            <w:r>
+              <w:rPr>
+                <w:rFonts w:ascii="Palatino Linotype" w:hAnsi="Palatino Linotype"/>
+                <w:b/>
+                <w:bCs/>
+                <w:sz w:val="20"/>
+                <w:szCs w:val="20"/>
+              </w:rPr>
+              <w:t>endfor</w:t>
+            </w:r>
+            <w:proofErr w:type="spellEnd"/>
+            <w:r>
+              <w:rPr>
+                <w:rFonts w:ascii="Palatino Linotype" w:hAnsi="Palatino Linotype"/>
+                <w:b/>
+                <w:bCs/>
+                <w:sz w:val="20"/>
+                <w:szCs w:val="20"/>
+              </w:rPr>
+              <w:t xml:space="preserve"> %}</w:t>
             </w:r>
           </w:p>
         </w:tc>
       </w:tr>
       <w:tr>
+        <w:trPr>
+          <w:jc w:val="center"/>
+        </w:trPr>
         <w:tc>
           <w:tcPr>
             <w:tcW w:w="1632" w:type="dxa"/>
@@ -1032,7 +1595,51 @@
                 <w:sz w:val="20"/>
                 <w:szCs w:val="20"/>
               </w:rPr>
-              <w:t>{%tc for charge in charges_list %}</w:t>
+              <w:t>{%</w:t>
+            </w:r>
+            <w:proofErr w:type="spellStart"/>
+            <w:r>
+              <w:rPr>
+                <w:rFonts w:ascii="Palatino Linotype" w:hAnsi="Palatino Linotype"/>
+                <w:b/>
+                <w:bCs/>
+                <w:sz w:val="20"/>
+                <w:szCs w:val="20"/>
+              </w:rPr>
+              <w:t>tc</w:t>
+            </w:r>
+            <w:proofErr w:type="spellEnd"/>
+            <w:r>
+              <w:rPr>
+                <w:rFonts w:ascii="Palatino Linotype" w:hAnsi="Palatino Linotype"/>
+                <w:b/>
+                <w:bCs/>
+                <w:sz w:val="20"/>
+                <w:szCs w:val="20"/>
+              </w:rPr>
+              <w:t xml:space="preserve"> for charge in </w:t>
+            </w:r>
+            <w:proofErr w:type="spellStart"/>
+            <w:r>
+              <w:rPr>
+                <w:rFonts w:ascii="Palatino Linotype" w:hAnsi="Palatino Linotype"/>
+                <w:b/>
+                <w:bCs/>
+                <w:sz w:val="20"/>
+                <w:szCs w:val="20"/>
+              </w:rPr>
+              <w:t>charges_list</w:t>
+            </w:r>
+            <w:proofErr w:type="spellEnd"/>
+            <w:r>
+              <w:rPr>
+                <w:rFonts w:ascii="Palatino Linotype" w:hAnsi="Palatino Linotype"/>
+                <w:b/>
+                <w:bCs/>
+                <w:sz w:val="20"/>
+                <w:szCs w:val="20"/>
+              </w:rPr>
+              <w:t xml:space="preserve"> %}</w:t>
             </w:r>
           </w:p>
         </w:tc>
@@ -1070,7 +1677,29 @@
                 <w:sz w:val="20"/>
                 <w:szCs w:val="20"/>
               </w:rPr>
-              <w:t>{{ charge.plea}}</w:t>
+              <w:t xml:space="preserve">{{ </w:t>
+            </w:r>
+            <w:proofErr w:type="spellStart"/>
+            <w:r>
+              <w:rPr>
+                <w:rFonts w:ascii="Palatino Linotype" w:hAnsi="Palatino Linotype"/>
+                <w:b/>
+                <w:bCs/>
+                <w:sz w:val="20"/>
+                <w:szCs w:val="20"/>
+              </w:rPr>
+              <w:t>charge.plea</w:t>
+            </w:r>
+            <w:proofErr w:type="spellEnd"/>
+            <w:r>
+              <w:rPr>
+                <w:rFonts w:ascii="Palatino Linotype" w:hAnsi="Palatino Linotype"/>
+                <w:b/>
+                <w:bCs/>
+                <w:sz w:val="20"/>
+                <w:szCs w:val="20"/>
+              </w:rPr>
+              <w:t>}}</w:t>
             </w:r>
           </w:p>
         </w:tc>
@@ -1108,12 +1737,59 @@
                 <w:sz w:val="20"/>
                 <w:szCs w:val="20"/>
               </w:rPr>
-              <w:t>{%tc endfor %}</w:t>
+              <w:t>{%</w:t>
+            </w:r>
+            <w:proofErr w:type="spellStart"/>
+            <w:r>
+              <w:rPr>
+                <w:rFonts w:ascii="Palatino Linotype" w:hAnsi="Palatino Linotype"/>
+                <w:b/>
+                <w:bCs/>
+                <w:sz w:val="20"/>
+                <w:szCs w:val="20"/>
+              </w:rPr>
+              <w:t>tc</w:t>
+            </w:r>
+            <w:proofErr w:type="spellEnd"/>
+            <w:r>
+              <w:rPr>
+                <w:rFonts w:ascii="Palatino Linotype" w:hAnsi="Palatino Linotype"/>
+                <w:b/>
+                <w:bCs/>
+                <w:sz w:val="20"/>
+                <w:szCs w:val="20"/>
+              </w:rPr>
+              <w:t xml:space="preserve"> </w:t>
+            </w:r>
+            <w:proofErr w:type="spellStart"/>
+            <w:r>
+              <w:rPr>
+                <w:rFonts w:ascii="Palatino Linotype" w:hAnsi="Palatino Linotype"/>
+                <w:b/>
+                <w:bCs/>
+                <w:sz w:val="20"/>
+                <w:szCs w:val="20"/>
+              </w:rPr>
+              <w:t>endfor</w:t>
+            </w:r>
+            <w:proofErr w:type="spellEnd"/>
+            <w:r>
+              <w:rPr>
+                <w:rFonts w:ascii="Palatino Linotype" w:hAnsi="Palatino Linotype"/>
+                <w:b/>
+                <w:bCs/>
+                <w:sz w:val="20"/>
+                <w:szCs w:val="20"/>
+              </w:rPr>
+              <w:t xml:space="preserve"> %}</w:t>
             </w:r>
           </w:p>
         </w:tc>
       </w:tr>
       <w:tr>
+        <w:trPr>
+          <w:jc w:val="center"/>
+        </w:trPr>
         <w:tc>
           <w:tcPr>
             <w:tcW w:w="1632" w:type="dxa"/>
@@ -1186,7 +1862,51 @@
                 <w:sz w:val="20"/>
                 <w:szCs w:val="20"/>
               </w:rPr>
-              <w:t>{%tc for charge in charges_list %}</w:t>
+              <w:t>{%</w:t>
+            </w:r>
+            <w:proofErr w:type="spellStart"/>
+            <w:r>
+              <w:rPr>
+                <w:rFonts w:ascii="Palatino Linotype" w:hAnsi="Palatino Linotype"/>
+                <w:b/>
+                <w:bCs/>
+                <w:sz w:val="20"/>
+                <w:szCs w:val="20"/>
+              </w:rPr>
+              <w:t>tc</w:t>
+            </w:r>
+            <w:proofErr w:type="spellEnd"/>
+            <w:r>
+              <w:rPr>
+                <w:rFonts w:ascii="Palatino Linotype" w:hAnsi="Palatino Linotype"/>
+                <w:b/>
+                <w:bCs/>
+                <w:sz w:val="20"/>
+                <w:szCs w:val="20"/>
+              </w:rPr>
+              <w:t xml:space="preserve"> for charge in </w:t>
+            </w:r>
+            <w:proofErr w:type="spellStart"/>
+            <w:r>
+              <w:rPr>
+                <w:rFonts w:ascii="Palatino Linotype" w:hAnsi="Palatino Linotype"/>
+                <w:b/>
+                <w:bCs/>
+                <w:sz w:val="20"/>
+                <w:szCs w:val="20"/>
+              </w:rPr>
+              <w:t>charges_list</w:t>
+            </w:r>
+            <w:proofErr w:type="spellEnd"/>
+            <w:r>
+              <w:rPr>
+                <w:rFonts w:ascii="Palatino Linotype" w:hAnsi="Palatino Linotype"/>
+                <w:b/>
+                <w:bCs/>
+                <w:sz w:val="20"/>
+                <w:szCs w:val="20"/>
+              </w:rPr>
+              <w:t xml:space="preserve"> %}</w:t>
             </w:r>
           </w:p>
         </w:tc>
@@ -1224,7 +1944,29 @@
                 <w:sz w:val="20"/>
                 <w:szCs w:val="20"/>
               </w:rPr>
-              <w:t>{{ charge.finding }}</w:t>
+              <w:t xml:space="preserve">{{ </w:t>
+            </w:r>
+            <w:proofErr w:type="spellStart"/>
+            <w:r>
+              <w:rPr>
+                <w:rFonts w:ascii="Palatino Linotype" w:hAnsi="Palatino Linotype"/>
+                <w:b/>
+                <w:bCs/>
+                <w:sz w:val="20"/>
+                <w:szCs w:val="20"/>
+              </w:rPr>
+              <w:t>charge.finding</w:t>
+            </w:r>
+            <w:proofErr w:type="spellEnd"/>
+            <w:r>
+              <w:rPr>
+                <w:rFonts w:ascii="Palatino Linotype" w:hAnsi="Palatino Linotype"/>
+                <w:b/>
+                <w:bCs/>
+                <w:sz w:val="20"/>
+                <w:szCs w:val="20"/>
+              </w:rPr>
+              <w:t xml:space="preserve"> }}</w:t>
             </w:r>
           </w:p>
         </w:tc>
@@ -1262,12 +2004,59 @@
                 <w:sz w:val="20"/>
                 <w:szCs w:val="20"/>
               </w:rPr>
-              <w:t>{%tc endfor %}</w:t>
+              <w:t>{%</w:t>
+            </w:r>
+            <w:proofErr w:type="spellStart"/>
+            <w:r>
+              <w:rPr>
+                <w:rFonts w:ascii="Palatino Linotype" w:hAnsi="Palatino Linotype"/>
+                <w:b/>
+                <w:bCs/>
+                <w:sz w:val="20"/>
+                <w:szCs w:val="20"/>
+              </w:rPr>
+              <w:t>tc</w:t>
+            </w:r>
+            <w:proofErr w:type="spellEnd"/>
+            <w:r>
+              <w:rPr>
+                <w:rFonts w:ascii="Palatino Linotype" w:hAnsi="Palatino Linotype"/>
+                <w:b/>
+                <w:bCs/>
+                <w:sz w:val="20"/>
+                <w:szCs w:val="20"/>
+              </w:rPr>
+              <w:t xml:space="preserve"> </w:t>
+            </w:r>
+            <w:proofErr w:type="spellStart"/>
+            <w:r>
+              <w:rPr>
+                <w:rFonts w:ascii="Palatino Linotype" w:hAnsi="Palatino Linotype"/>
+                <w:b/>
+                <w:bCs/>
+                <w:sz w:val="20"/>
+                <w:szCs w:val="20"/>
+              </w:rPr>
+              <w:t>endfor</w:t>
+            </w:r>
+            <w:proofErr w:type="spellEnd"/>
+            <w:r>
+              <w:rPr>
+                <w:rFonts w:ascii="Palatino Linotype" w:hAnsi="Palatino Linotype"/>
+                <w:b/>
+                <w:bCs/>
+                <w:sz w:val="20"/>
+                <w:szCs w:val="20"/>
+              </w:rPr>
+              <w:t xml:space="preserve"> %}</w:t>
             </w:r>
           </w:p>
         </w:tc>
       </w:tr>
       <w:tr>
+        <w:trPr>
+          <w:jc w:val="center"/>
+        </w:trPr>
         <w:tc>
           <w:tcPr>
             <w:tcW w:w="1632" w:type="dxa"/>
@@ -1340,7 +2129,51 @@
                 <w:sz w:val="20"/>
                 <w:szCs w:val="20"/>
               </w:rPr>
-              <w:t>{%tc for charge in charges_list %}</w:t>
+              <w:t>{%</w:t>
+            </w:r>
+            <w:proofErr w:type="spellStart"/>
+            <w:r>
+              <w:rPr>
+                <w:rFonts w:ascii="Palatino Linotype" w:hAnsi="Palatino Linotype"/>
+                <w:b/>
+                <w:bCs/>
+                <w:sz w:val="20"/>
+                <w:szCs w:val="20"/>
+              </w:rPr>
+              <w:t>tc</w:t>
+            </w:r>
+            <w:proofErr w:type="spellEnd"/>
+            <w:r>
+              <w:rPr>
+                <w:rFonts w:ascii="Palatino Linotype" w:hAnsi="Palatino Linotype"/>
+                <w:b/>
+                <w:bCs/>
+                <w:sz w:val="20"/>
+                <w:szCs w:val="20"/>
+              </w:rPr>
+              <w:t xml:space="preserve"> for charge in </w:t>
+            </w:r>
+            <w:proofErr w:type="spellStart"/>
+            <w:r>
+              <w:rPr>
+                <w:rFonts w:ascii="Palatino Linotype" w:hAnsi="Palatino Linotype"/>
+                <w:b/>
+                <w:bCs/>
+                <w:sz w:val="20"/>
+                <w:szCs w:val="20"/>
+              </w:rPr>
+              <w:t>charges_list</w:t>
+            </w:r>
+            <w:proofErr w:type="spellEnd"/>
+            <w:r>
+              <w:rPr>
+                <w:rFonts w:ascii="Palatino Linotype" w:hAnsi="Palatino Linotype"/>
+                <w:b/>
+                <w:bCs/>
+                <w:sz w:val="20"/>
+                <w:szCs w:val="20"/>
+              </w:rPr>
+              <w:t xml:space="preserve"> %}</w:t>
             </w:r>
           </w:p>
         </w:tc>
@@ -1378,7 +2211,29 @@
                 <w:sz w:val="20"/>
                 <w:szCs w:val="20"/>
               </w:rPr>
-              <w:t>{{ charge.fines_amount }}</w:t>
+              <w:t xml:space="preserve">{{ </w:t>
+            </w:r>
+            <w:proofErr w:type="spellStart"/>
+            <w:r>
+              <w:rPr>
+                <w:rFonts w:ascii="Palatino Linotype" w:hAnsi="Palatino Linotype"/>
+                <w:b/>
+                <w:bCs/>
+                <w:sz w:val="20"/>
+                <w:szCs w:val="20"/>
+              </w:rPr>
+              <w:t>charge.fines_amount</w:t>
+            </w:r>
+            <w:proofErr w:type="spellEnd"/>
+            <w:r>
+              <w:rPr>
+                <w:rFonts w:ascii="Palatino Linotype" w:hAnsi="Palatino Linotype"/>
+                <w:b/>
+                <w:bCs/>
+                <w:sz w:val="20"/>
+                <w:szCs w:val="20"/>
+              </w:rPr>
+              <w:t xml:space="preserve"> }}</w:t>
             </w:r>
           </w:p>
         </w:tc>
@@ -1416,12 +2271,59 @@
                 <w:sz w:val="20"/>
                 <w:szCs w:val="20"/>
               </w:rPr>
-              <w:t>{%tc endfor %}</w:t>
+              <w:t>{%</w:t>
+            </w:r>
+            <w:proofErr w:type="spellStart"/>
+            <w:r>
+              <w:rPr>
+                <w:rFonts w:ascii="Palatino Linotype" w:hAnsi="Palatino Linotype"/>
+                <w:b/>
+                <w:bCs/>
+                <w:sz w:val="20"/>
+                <w:szCs w:val="20"/>
+              </w:rPr>
+              <w:t>tc</w:t>
+            </w:r>
+            <w:proofErr w:type="spellEnd"/>
+            <w:r>
+              <w:rPr>
+                <w:rFonts w:ascii="Palatino Linotype" w:hAnsi="Palatino Linotype"/>
+                <w:b/>
+                <w:bCs/>
+                <w:sz w:val="20"/>
+                <w:szCs w:val="20"/>
+              </w:rPr>
+              <w:t xml:space="preserve"> </w:t>
+            </w:r>
+            <w:proofErr w:type="spellStart"/>
+            <w:r>
+              <w:rPr>
+                <w:rFonts w:ascii="Palatino Linotype" w:hAnsi="Palatino Linotype"/>
+                <w:b/>
+                <w:bCs/>
+                <w:sz w:val="20"/>
+                <w:szCs w:val="20"/>
+              </w:rPr>
+              <w:t>endfor</w:t>
+            </w:r>
+            <w:proofErr w:type="spellEnd"/>
+            <w:r>
+              <w:rPr>
+                <w:rFonts w:ascii="Palatino Linotype" w:hAnsi="Palatino Linotype"/>
+                <w:b/>
+                <w:bCs/>
+                <w:sz w:val="20"/>
+                <w:szCs w:val="20"/>
+              </w:rPr>
+              <w:t xml:space="preserve"> %}</w:t>
             </w:r>
           </w:p>
         </w:tc>
       </w:tr>
       <w:tr>
+        <w:trPr>
+          <w:jc w:val="center"/>
+        </w:trPr>
         <w:tc>
           <w:tcPr>
             <w:tcW w:w="1632" w:type="dxa"/>
@@ -1494,7 +2396,51 @@
                 <w:sz w:val="20"/>
                 <w:szCs w:val="20"/>
               </w:rPr>
-              <w:t>{%tc for charge in charges_list %}</w:t>
+              <w:t>{%</w:t>
+            </w:r>
+            <w:proofErr w:type="spellStart"/>
+            <w:r>
+              <w:rPr>
+                <w:rFonts w:ascii="Palatino Linotype" w:hAnsi="Palatino Linotype"/>
+                <w:b/>
+                <w:bCs/>
+                <w:sz w:val="20"/>
+                <w:szCs w:val="20"/>
+              </w:rPr>
+              <w:t>tc</w:t>
+            </w:r>
+            <w:proofErr w:type="spellEnd"/>
+            <w:r>
+              <w:rPr>
+                <w:rFonts w:ascii="Palatino Linotype" w:hAnsi="Palatino Linotype"/>
+                <w:b/>
+                <w:bCs/>
+                <w:sz w:val="20"/>
+                <w:szCs w:val="20"/>
+              </w:rPr>
+              <w:t xml:space="preserve"> for charge in </w:t>
+            </w:r>
+            <w:proofErr w:type="spellStart"/>
+            <w:r>
+              <w:rPr>
+                <w:rFonts w:ascii="Palatino Linotype" w:hAnsi="Palatino Linotype"/>
+                <w:b/>
+                <w:bCs/>
+                <w:sz w:val="20"/>
+                <w:szCs w:val="20"/>
+              </w:rPr>
+              <w:t>charges_list</w:t>
+            </w:r>
+            <w:proofErr w:type="spellEnd"/>
+            <w:r>
+              <w:rPr>
+                <w:rFonts w:ascii="Palatino Linotype" w:hAnsi="Palatino Linotype"/>
+                <w:b/>
+                <w:bCs/>
+                <w:sz w:val="20"/>
+                <w:szCs w:val="20"/>
+              </w:rPr>
+              <w:t xml:space="preserve"> %}</w:t>
             </w:r>
           </w:p>
         </w:tc>
@@ -1532,7 +2478,29 @@
                 <w:sz w:val="20"/>
                 <w:szCs w:val="20"/>
               </w:rPr>
-              <w:t>{{ charge.fines_suspended }}</w:t>
+              <w:t xml:space="preserve">{{ </w:t>
+            </w:r>
+            <w:proofErr w:type="spellStart"/>
+            <w:r>
+              <w:rPr>
+                <w:rFonts w:ascii="Palatino Linotype" w:hAnsi="Palatino Linotype"/>
+                <w:b/>
+                <w:bCs/>
+                <w:sz w:val="20"/>
+                <w:szCs w:val="20"/>
+              </w:rPr>
+              <w:t>charge.fines_suspended</w:t>
+            </w:r>
+            <w:proofErr w:type="spellEnd"/>
+            <w:r>
+              <w:rPr>
+                <w:rFonts w:ascii="Palatino Linotype" w:hAnsi="Palatino Linotype"/>
+                <w:b/>
+                <w:bCs/>
+                <w:sz w:val="20"/>
+                <w:szCs w:val="20"/>
+              </w:rPr>
+              <w:t xml:space="preserve"> }}</w:t>
             </w:r>
           </w:p>
         </w:tc>
@@ -1570,12 +2538,59 @@
                 <w:sz w:val="20"/>
                 <w:szCs w:val="20"/>
               </w:rPr>
-              <w:t>{%tc endfor %}</w:t>
+              <w:t>{%</w:t>
+            </w:r>
+            <w:proofErr w:type="spellStart"/>
+            <w:r>
+              <w:rPr>
+                <w:rFonts w:ascii="Palatino Linotype" w:hAnsi="Palatino Linotype"/>
+                <w:b/>
+                <w:bCs/>
+                <w:sz w:val="20"/>
+                <w:szCs w:val="20"/>
+              </w:rPr>
+              <w:t>tc</w:t>
+            </w:r>
+            <w:proofErr w:type="spellEnd"/>
+            <w:r>
+              <w:rPr>
+                <w:rFonts w:ascii="Palatino Linotype" w:hAnsi="Palatino Linotype"/>
+                <w:b/>
+                <w:bCs/>
+                <w:sz w:val="20"/>
+                <w:szCs w:val="20"/>
+              </w:rPr>
+              <w:t xml:space="preserve"> </w:t>
+            </w:r>
+            <w:proofErr w:type="spellStart"/>
+            <w:r>
+              <w:rPr>
+                <w:rFonts w:ascii="Palatino Linotype" w:hAnsi="Palatino Linotype"/>
+                <w:b/>
+                <w:bCs/>
+                <w:sz w:val="20"/>
+                <w:szCs w:val="20"/>
+              </w:rPr>
+              <w:t>endfor</w:t>
+            </w:r>
+            <w:proofErr w:type="spellEnd"/>
+            <w:r>
+              <w:rPr>
+                <w:rFonts w:ascii="Palatino Linotype" w:hAnsi="Palatino Linotype"/>
+                <w:b/>
+                <w:bCs/>
+                <w:sz w:val="20"/>
+                <w:szCs w:val="20"/>
+              </w:rPr>
+              <w:t xml:space="preserve"> %}</w:t>
             </w:r>
           </w:p>
         </w:tc>
       </w:tr>
       <w:tr>
+        <w:trPr>
+          <w:jc w:val="center"/>
+        </w:trPr>
         <w:tc>
           <w:tcPr>
             <w:tcW w:w="1632" w:type="dxa"/>
@@ -1648,7 +2663,51 @@
                 <w:sz w:val="20"/>
                 <w:szCs w:val="20"/>
               </w:rPr>
-              <w:t>{%tc for charge in charges_list %}</w:t>
+              <w:t>{%</w:t>
+            </w:r>
+            <w:proofErr w:type="spellStart"/>
+            <w:r>
+              <w:rPr>
+                <w:rFonts w:ascii="Palatino Linotype" w:hAnsi="Palatino Linotype"/>
+                <w:b/>
+                <w:bCs/>
+                <w:sz w:val="20"/>
+                <w:szCs w:val="20"/>
+              </w:rPr>
+              <w:t>tc</w:t>
+            </w:r>
+            <w:proofErr w:type="spellEnd"/>
+            <w:r>
+              <w:rPr>
+                <w:rFonts w:ascii="Palatino Linotype" w:hAnsi="Palatino Linotype"/>
+                <w:b/>
+                <w:bCs/>
+                <w:sz w:val="20"/>
+                <w:szCs w:val="20"/>
+              </w:rPr>
+              <w:t xml:space="preserve"> for charge in </w:t>
+            </w:r>
+            <w:proofErr w:type="spellStart"/>
+            <w:r>
+              <w:rPr>
+                <w:rFonts w:ascii="Palatino Linotype" w:hAnsi="Palatino Linotype"/>
+                <w:b/>
+                <w:bCs/>
+                <w:sz w:val="20"/>
+                <w:szCs w:val="20"/>
+              </w:rPr>
+              <w:t>charges_list</w:t>
+            </w:r>
+            <w:proofErr w:type="spellEnd"/>
+            <w:r>
+              <w:rPr>
+                <w:rFonts w:ascii="Palatino Linotype" w:hAnsi="Palatino Linotype"/>
+                <w:b/>
+                <w:bCs/>
+                <w:sz w:val="20"/>
+                <w:szCs w:val="20"/>
+              </w:rPr>
+              <w:t xml:space="preserve"> %}</w:t>
             </w:r>
           </w:p>
         </w:tc>
@@ -1686,7 +2745,18 @@
                 <w:sz w:val="20"/>
                 <w:szCs w:val="20"/>
               </w:rPr>
-              <w:t>{{ charge.</w:t>
+              <w:t xml:space="preserve">{{ </w:t>
+            </w:r>
+            <w:proofErr w:type="spellStart"/>
+            <w:r>
+              <w:rPr>
+                <w:rFonts w:ascii="Palatino Linotype" w:hAnsi="Palatino Linotype"/>
+                <w:b/>
+                <w:bCs/>
+                <w:sz w:val="20"/>
+                <w:szCs w:val="20"/>
+              </w:rPr>
+              <w:t>charge.</w:t>
             </w:r>
             <w:r>
               <w:rPr>
@@ -1698,6 +2768,7 @@
               </w:rPr>
               <w:t>court_costs</w:t>
             </w:r>
+            <w:proofErr w:type="spellEnd"/>
             <w:r>
               <w:rPr>
                 <w:rFonts w:ascii="Palatino Linotype" w:hAnsi="Palatino Linotype"/>
@@ -1744,7 +2815,51 @@
                 <w:sz w:val="20"/>
                 <w:szCs w:val="20"/>
               </w:rPr>
-              <w:t>{%tc endfor %}</w:t>
+              <w:t>{%</w:t>
+            </w:r>
+            <w:proofErr w:type="spellStart"/>
+            <w:r>
+              <w:rPr>
+                <w:rFonts w:ascii="Palatino Linotype" w:hAnsi="Palatino Linotype"/>
+                <w:b/>
+                <w:bCs/>
+                <w:sz w:val="20"/>
+                <w:szCs w:val="20"/>
+              </w:rPr>
+              <w:t>tc</w:t>
+            </w:r>
+            <w:proofErr w:type="spellEnd"/>
+            <w:r>
+              <w:rPr>
+                <w:rFonts w:ascii="Palatino Linotype" w:hAnsi="Palatino Linotype"/>
+                <w:b/>
+                <w:bCs/>
+                <w:sz w:val="20"/>
+                <w:szCs w:val="20"/>
+              </w:rPr>
+              <w:t xml:space="preserve"> </w:t>
+            </w:r>
+            <w:proofErr w:type="spellStart"/>
+            <w:r>
+              <w:rPr>
+                <w:rFonts w:ascii="Palatino Linotype" w:hAnsi="Palatino Linotype"/>
+                <w:b/>
+                <w:bCs/>
+                <w:sz w:val="20"/>
+                <w:szCs w:val="20"/>
+              </w:rPr>
+              <w:t>endfor</w:t>
+            </w:r>
+            <w:proofErr w:type="spellEnd"/>
+            <w:r>
+              <w:rPr>
+                <w:rFonts w:ascii="Palatino Linotype" w:hAnsi="Palatino Linotype"/>
+                <w:b/>
+                <w:bCs/>
+                <w:sz w:val="20"/>
+                <w:szCs w:val="20"/>
+              </w:rPr>
+              <w:t xml:space="preserve"> %}</w:t>
             </w:r>
           </w:p>
         </w:tc>
@@ -1752,19 +2867,8 @@
     </w:tbl>
     <w:p>
       <w:pPr>
-        <w:tabs>
-          <w:tab w:val="left" w:pos="-1080"/>
-          <w:tab w:val="left" w:pos="-720"/>
-          <w:tab w:val="left" w:pos="0"/>
-          <w:tab w:val="left" w:pos="720"/>
-          <w:tab w:val="left" w:pos="1440"/>
-          <w:tab w:val="left" w:pos="2160"/>
-          <w:tab w:val="left" w:pos="2880"/>
-          <w:tab w:val="left" w:pos="3600"/>
-          <w:tab w:val="left" w:pos="4320"/>
-          <w:tab w:val="left" w:pos="4680"/>
-        </w:tabs>
-        <w:ind w:left="4680" w:hanging="4680"/>
+        <w:spacing w:line="276" w:lineRule="auto"/>
+        <w:jc w:val="both"/>
         <w:rPr>
           <w:rFonts w:ascii="Palatino Linotype" w:hAnsi="Palatino Linotype"/>
           <w:b/>
@@ -1776,110 +2880,745 @@
     </w:p>
     <w:p>
       <w:pPr>
-        <w:tabs>
-          <w:tab w:val="left" w:pos="-1080"/>
-          <w:tab w:val="left" w:pos="-720"/>
-          <w:tab w:val="left" w:pos="0"/>
-          <w:tab w:val="left" w:pos="720"/>
-          <w:tab w:val="left" w:pos="1440"/>
-          <w:tab w:val="left" w:pos="2160"/>
-          <w:tab w:val="left" w:pos="2880"/>
-          <w:tab w:val="left" w:pos="3600"/>
-          <w:tab w:val="left" w:pos="4320"/>
-          <w:tab w:val="left" w:pos="4680"/>
-        </w:tabs>
-        <w:spacing w:after="120"/>
-        <w:ind w:left="4680" w:hanging="4680"/>
-        <w:rPr>
-          <w:rFonts w:ascii="Palatino Linotype" w:hAnsi="Palatino Linotype"/>
+        <w:spacing w:line="276" w:lineRule="auto"/>
+        <w:rPr>
+          <w:sz w:val="22"/>
+          <w:szCs w:val="22"/>
+        </w:rPr>
+      </w:pPr>
+      <w:proofErr w:type="gramStart"/>
+      <w:r>
+        <w:rPr>
           <w:b/>
           <w:bCs/>
-          <w:sz w:val="20"/>
-          <w:szCs w:val="20"/>
-        </w:rPr>
-      </w:pPr>
-      <w:r>
-        <w:rPr>
-          <w:rFonts w:ascii="Palatino Linotype" w:hAnsi="Palatino Linotype"/>
+          <w:sz w:val="22"/>
+          <w:szCs w:val="22"/>
+        </w:rPr>
+        <w:t>Fines and Costs.</w:t>
+      </w:r>
+      <w:proofErr w:type="gramEnd"/>
+      <w:r>
+        <w:rPr>
           <w:b/>
           <w:bCs/>
-          <w:sz w:val="20"/>
-          <w:szCs w:val="20"/>
-        </w:rPr>
-        <w:t>Ability to Pay</w:t>
+          <w:sz w:val="22"/>
+          <w:szCs w:val="22"/>
+        </w:rPr>
+        <w:t xml:space="preserve">  </w:t>
+      </w:r>
+      <w:r>
+        <w:rPr>
+          <w:sz w:val="22"/>
+          <w:szCs w:val="22"/>
+        </w:rPr>
+        <w:t>Having been informed of the fines and costs owed, Defendant expressed an ability to pay {</w:t>
+      </w:r>
+      <w:proofErr w:type="gramStart"/>
+      <w:r>
+        <w:rPr>
+          <w:sz w:val="22"/>
+          <w:szCs w:val="22"/>
+        </w:rPr>
+        <w:t xml:space="preserve">{ </w:t>
+      </w:r>
+      <w:proofErr w:type="spellStart"/>
+      <w:r>
+        <w:rPr>
+          <w:sz w:val="22"/>
+          <w:szCs w:val="22"/>
+        </w:rPr>
+        <w:t>ability</w:t>
+      </w:r>
+      <w:proofErr w:type="gramEnd"/>
+      <w:r>
+        <w:rPr>
+          <w:sz w:val="22"/>
+          <w:szCs w:val="22"/>
+        </w:rPr>
+        <w:t>_to_pay_time</w:t>
+      </w:r>
+      <w:proofErr w:type="spellEnd"/>
+      <w:r>
+        <w:rPr>
+          <w:sz w:val="22"/>
+          <w:szCs w:val="22"/>
+        </w:rPr>
+        <w:t xml:space="preserve"> }}. Absent further order the</w:t>
+      </w:r>
+      <w:r>
+        <w:rPr>
+          <w:sz w:val="22"/>
+          <w:szCs w:val="22"/>
+        </w:rPr>
+        <w:t xml:space="preserve"> </w:t>
+      </w:r>
+      <w:r>
+        <w:rPr>
+          <w:sz w:val="22"/>
+          <w:szCs w:val="22"/>
+        </w:rPr>
+        <w:t xml:space="preserve">fines and costs shall be paid </w:t>
+      </w:r>
+      <w:r>
+        <w:rPr>
+          <w:sz w:val="22"/>
+          <w:szCs w:val="22"/>
+        </w:rPr>
+        <w:t xml:space="preserve">in full </w:t>
+      </w:r>
+      <w:r>
+        <w:rPr>
+          <w:sz w:val="22"/>
+          <w:szCs w:val="22"/>
+        </w:rPr>
+        <w:t>by {</w:t>
+      </w:r>
+      <w:proofErr w:type="gramStart"/>
+      <w:r>
+        <w:rPr>
+          <w:sz w:val="22"/>
+          <w:szCs w:val="22"/>
+        </w:rPr>
+        <w:t xml:space="preserve">{ </w:t>
+      </w:r>
+      <w:proofErr w:type="spellStart"/>
+      <w:r>
+        <w:rPr>
+          <w:sz w:val="22"/>
+          <w:szCs w:val="22"/>
+        </w:rPr>
+        <w:t>balance</w:t>
+      </w:r>
+      <w:proofErr w:type="gramEnd"/>
+      <w:r>
+        <w:rPr>
+          <w:sz w:val="22"/>
+          <w:szCs w:val="22"/>
+        </w:rPr>
+        <w:t>_due_date</w:t>
+      </w:r>
+      <w:proofErr w:type="spellEnd"/>
+      <w:r>
+        <w:rPr>
+          <w:sz w:val="22"/>
+          <w:szCs w:val="22"/>
+        </w:rPr>
+        <w:t xml:space="preserve"> }}. Defendant may complete community service hours to satisfy fines and costs</w:t>
+      </w:r>
+      <w:r>
+        <w:rPr>
+          <w:sz w:val="22"/>
+          <w:szCs w:val="22"/>
+        </w:rPr>
+        <w:t xml:space="preserve"> at a rate of $10.00 per hour</w:t>
+      </w:r>
+      <w:r>
+        <w:rPr>
+          <w:sz w:val="22"/>
+          <w:szCs w:val="22"/>
+        </w:rPr>
+        <w:t xml:space="preserve">. All Community Service hours must be approved by the </w:t>
+      </w:r>
+      <w:r>
+        <w:rPr>
+          <w:sz w:val="22"/>
+          <w:szCs w:val="22"/>
+        </w:rPr>
+        <w:t>Office of Community Control</w:t>
+      </w:r>
+      <w:r>
+        <w:rPr>
+          <w:sz w:val="22"/>
+          <w:szCs w:val="22"/>
+        </w:rPr>
+        <w:t>.</w:t>
       </w:r>
     </w:p>
     <w:p>
       <w:pPr>
-        <w:rPr>
-          <w:rFonts w:ascii="Palatino Linotype" w:hAnsi="Palatino Linotype"/>
-          <w:sz w:val="20"/>
-          <w:szCs w:val="20"/>
+        <w:spacing w:line="276" w:lineRule="auto"/>
+        <w:rPr>
+          <w:sz w:val="22"/>
+          <w:szCs w:val="22"/>
         </w:rPr>
       </w:pPr>
-      <w:r>
-        <w:rPr>
-          <w:rFonts w:ascii="Palatino Linotype" w:hAnsi="Palatino Linotype"/>
-          <w:sz w:val="20"/>
-          <w:szCs w:val="20"/>
-        </w:rPr>
-        <w:t xml:space="preserve">Defendant </w:t>
-      </w:r>
-      <w:r>
-        <w:rPr>
-          <w:rFonts w:ascii="Palatino Linotype" w:hAnsi="Palatino Linotype"/>
-          <w:sz w:val="20"/>
-          <w:szCs w:val="20"/>
-        </w:rPr>
-        <w:t xml:space="preserve">shall </w:t>
-      </w:r>
-      <w:r>
-        <w:rPr>
-          <w:rFonts w:ascii="Palatino Linotype" w:hAnsi="Palatino Linotype"/>
-          <w:sz w:val="20"/>
-          <w:szCs w:val="20"/>
-        </w:rPr>
-        <w:t xml:space="preserve">pay </w:t>
-      </w:r>
-      <w:r>
-        <w:rPr>
-          <w:rFonts w:ascii="Palatino Linotype" w:hAnsi="Palatino Linotype"/>
-          <w:sz w:val="20"/>
-          <w:szCs w:val="20"/>
-        </w:rPr>
-        <w:t>the imposed fines and costs</w:t>
-      </w:r>
-      <w:r>
-        <w:rPr>
-          <w:rFonts w:ascii="Palatino Linotype" w:hAnsi="Palatino Linotype"/>
-          <w:sz w:val="20"/>
-          <w:szCs w:val="20"/>
-        </w:rPr>
-        <w:t xml:space="preserve"> {{ ability_to_pay_time }}</w:t>
-      </w:r>
-      <w:r>
-        <w:rPr>
-          <w:rFonts w:ascii="Palatino Linotype" w:hAnsi="Palatino Linotype"/>
-          <w:sz w:val="20"/>
-          <w:szCs w:val="20"/>
-        </w:rPr>
-        <w:t xml:space="preserve"> and absent further court order the total balance of fines and costs shall be paid by {{ balance_due_date }}</w:t>
-      </w:r>
-      <w:r>
-        <w:rPr>
-          <w:rFonts w:ascii="Palatino Linotype" w:hAnsi="Palatino Linotype"/>
-          <w:sz w:val="20"/>
-          <w:szCs w:val="20"/>
+    </w:p>
+    <w:p>
+      <w:pPr>
+        <w:spacing w:line="276" w:lineRule="auto"/>
+        <w:rPr>
+          <w:sz w:val="22"/>
+          <w:szCs w:val="22"/>
+        </w:rPr>
+      </w:pPr>
+      <w:proofErr w:type="gramStart"/>
+      <w:r>
+        <w:rPr>
+          <w:b/>
+          <w:bCs/>
+          <w:sz w:val="22"/>
+          <w:szCs w:val="22"/>
+        </w:rPr>
+        <w:t>Community Service.</w:t>
+      </w:r>
+      <w:proofErr w:type="gramEnd"/>
+      <w:r>
+        <w:rPr>
+          <w:b/>
+          <w:bCs/>
+          <w:sz w:val="22"/>
+          <w:szCs w:val="22"/>
+        </w:rPr>
+        <w:t xml:space="preserve">  </w:t>
+      </w:r>
+      <w:r>
+        <w:rPr>
+          <w:sz w:val="22"/>
+          <w:szCs w:val="22"/>
+        </w:rPr>
+        <w:t xml:space="preserve">The Court ordered </w:t>
+      </w:r>
+      <w:proofErr w:type="gramStart"/>
+      <w:r>
+        <w:rPr>
+          <w:sz w:val="22"/>
+          <w:szCs w:val="22"/>
+        </w:rPr>
+        <w:t xml:space="preserve">that Defendant complete </w:t>
+      </w:r>
+      <w:r>
+        <w:rPr>
+          <w:sz w:val="22"/>
+          <w:szCs w:val="22"/>
+          <w:u w:val="single"/>
+        </w:rPr>
+        <w:tab/>
+      </w:r>
+      <w:r>
+        <w:rPr>
+          <w:sz w:val="22"/>
+          <w:szCs w:val="22"/>
+        </w:rPr>
+        <w:t xml:space="preserve"> hours</w:t>
+      </w:r>
+      <w:proofErr w:type="gramEnd"/>
+      <w:r>
+        <w:rPr>
+          <w:sz w:val="22"/>
+          <w:szCs w:val="22"/>
+        </w:rPr>
+        <w:t xml:space="preserve"> of community service within </w:t>
+      </w:r>
+      <w:r>
+        <w:rPr>
+          <w:sz w:val="22"/>
+          <w:szCs w:val="22"/>
+          <w:u w:val="single"/>
+        </w:rPr>
+        <w:tab/>
+      </w:r>
+      <w:r>
+        <w:rPr>
+          <w:sz w:val="22"/>
+          <w:szCs w:val="22"/>
+        </w:rPr>
+        <w:t xml:space="preserve"> days. Defendant </w:t>
+      </w:r>
+      <w:r>
+        <w:rPr>
+          <w:sz w:val="22"/>
+          <w:szCs w:val="22"/>
+        </w:rPr>
+        <w:t>shall</w:t>
+      </w:r>
+      <w:r>
+        <w:rPr>
+          <w:sz w:val="22"/>
+          <w:szCs w:val="22"/>
+        </w:rPr>
+        <w:t xml:space="preserve"> show proof of completion of all </w:t>
+      </w:r>
+      <w:r>
+        <w:rPr>
+          <w:sz w:val="22"/>
+          <w:szCs w:val="22"/>
+        </w:rPr>
+        <w:t xml:space="preserve">completed </w:t>
+      </w:r>
+      <w:r>
+        <w:rPr>
+          <w:sz w:val="22"/>
+          <w:szCs w:val="22"/>
+        </w:rPr>
+        <w:t xml:space="preserve">hours to the </w:t>
+      </w:r>
+      <w:r>
+        <w:rPr>
+          <w:sz w:val="22"/>
+          <w:szCs w:val="22"/>
+        </w:rPr>
+        <w:t>Office of Community Control</w:t>
+      </w:r>
+      <w:r>
+        <w:rPr>
+          <w:sz w:val="22"/>
+          <w:szCs w:val="22"/>
+        </w:rPr>
+        <w:t xml:space="preserve"> on or before </w:t>
+      </w:r>
+      <w:r>
+        <w:rPr>
+          <w:sz w:val="22"/>
+          <w:szCs w:val="22"/>
+          <w:u w:val="single"/>
+        </w:rPr>
+        <w:tab/>
+      </w:r>
+      <w:r>
+        <w:rPr>
+          <w:sz w:val="22"/>
+          <w:szCs w:val="22"/>
+        </w:rPr>
+        <w:t xml:space="preserve">.  </w:t>
+      </w:r>
+    </w:p>
+    <w:p>
+      <w:pPr>
+        <w:spacing w:line="276" w:lineRule="auto"/>
+        <w:rPr>
+          <w:sz w:val="22"/>
+          <w:szCs w:val="22"/>
+        </w:rPr>
+      </w:pPr>
+    </w:p>
+    <w:p>
+      <w:pPr>
+        <w:spacing w:line="276" w:lineRule="auto"/>
+        <w:rPr>
+          <w:sz w:val="22"/>
+          <w:szCs w:val="22"/>
+        </w:rPr>
+      </w:pPr>
+      <w:proofErr w:type="gramStart"/>
+      <w:r>
+        <w:rPr>
+          <w:b/>
+          <w:bCs/>
+          <w:sz w:val="22"/>
+          <w:szCs w:val="22"/>
+        </w:rPr>
+        <w:t>Proof of Financial Responsibility.</w:t>
+      </w:r>
+      <w:proofErr w:type="gramEnd"/>
+      <w:r>
+        <w:rPr>
+          <w:b/>
+          <w:bCs/>
+          <w:sz w:val="22"/>
+          <w:szCs w:val="22"/>
+        </w:rPr>
+        <w:t xml:space="preserve">  </w:t>
+      </w:r>
+      <w:r>
+        <w:rPr>
+          <w:rFonts w:ascii="Palatino Linotype" w:hAnsi="Palatino Linotype"/>
+          <w:bCs/>
+          <w:sz w:val="20"/>
+          <w:szCs w:val="20"/>
+        </w:rPr>
+        <w:t xml:space="preserve">{% if </w:t>
+      </w:r>
+      <w:proofErr w:type="spellStart"/>
+      <w:r>
+        <w:rPr>
+          <w:rFonts w:ascii="Palatino Linotype" w:hAnsi="Palatino Linotype"/>
+          <w:bCs/>
+          <w:sz w:val="20"/>
+          <w:szCs w:val="20"/>
+        </w:rPr>
+        <w:t>case</w:t>
+      </w:r>
+      <w:r>
+        <w:rPr>
+          <w:rFonts w:ascii="Palatino Linotype" w:hAnsi="Palatino Linotype"/>
+          <w:bCs/>
+          <w:sz w:val="20"/>
+          <w:szCs w:val="20"/>
+        </w:rPr>
+        <w:t>_</w:t>
+      </w:r>
+      <w:r>
+        <w:rPr>
+          <w:rFonts w:ascii="Palatino Linotype" w:hAnsi="Palatino Linotype"/>
+          <w:bCs/>
+          <w:sz w:val="20"/>
+          <w:szCs w:val="20"/>
+        </w:rPr>
+        <w:t>information.fra_in_file</w:t>
+      </w:r>
+      <w:proofErr w:type="spellEnd"/>
+      <w:r>
+        <w:rPr>
+          <w:rFonts w:ascii="Palatino Linotype" w:hAnsi="Palatino Linotype"/>
+          <w:bCs/>
+          <w:sz w:val="20"/>
+          <w:szCs w:val="20"/>
+        </w:rPr>
+        <w:t xml:space="preserve"> is </w:t>
+      </w:r>
+      <w:r>
+        <w:rPr>
+          <w:rFonts w:ascii="Palatino Linotype" w:hAnsi="Palatino Linotype"/>
+          <w:bCs/>
+          <w:sz w:val="20"/>
+          <w:szCs w:val="20"/>
+        </w:rPr>
+        <w:t>true</w:t>
+      </w:r>
+      <w:r>
+        <w:rPr>
+          <w:rFonts w:ascii="Palatino Linotype" w:hAnsi="Palatino Linotype"/>
+          <w:bCs/>
+          <w:sz w:val="20"/>
+          <w:szCs w:val="20"/>
+        </w:rPr>
+        <w:t xml:space="preserve"> %}</w:t>
+      </w:r>
+      <w:r>
+        <w:rPr>
+          <w:rFonts w:ascii="Palatino Linotype" w:hAnsi="Palatino Linotype"/>
+          <w:bCs/>
+          <w:sz w:val="20"/>
+          <w:szCs w:val="20"/>
+        </w:rPr>
+        <w:t xml:space="preserve"> </w:t>
+      </w:r>
+      <w:r>
+        <w:rPr>
+          <w:sz w:val="22"/>
+          <w:szCs w:val="22"/>
+        </w:rPr>
+        <w:t>The Defendant showed proof of financial responsibility at the time of the offense</w:t>
+      </w:r>
+      <w:proofErr w:type="gramStart"/>
+      <w:r>
+        <w:rPr>
+          <w:sz w:val="22"/>
+          <w:szCs w:val="22"/>
+        </w:rPr>
+        <w:t>.</w:t>
+      </w:r>
+      <w:r>
+        <w:rPr>
+          <w:rFonts w:ascii="Palatino Linotype" w:hAnsi="Palatino Linotype"/>
+          <w:bCs/>
+          <w:sz w:val="20"/>
+          <w:szCs w:val="20"/>
+        </w:rPr>
+        <w:t>{</w:t>
+      </w:r>
+      <w:proofErr w:type="gramEnd"/>
+      <w:r>
+        <w:rPr>
+          <w:rFonts w:ascii="Palatino Linotype" w:hAnsi="Palatino Linotype"/>
+          <w:bCs/>
+          <w:sz w:val="20"/>
+          <w:szCs w:val="20"/>
+        </w:rPr>
+        <w:t xml:space="preserve">% </w:t>
+      </w:r>
+      <w:proofErr w:type="spellStart"/>
+      <w:r>
+        <w:rPr>
+          <w:rFonts w:ascii="Palatino Linotype" w:hAnsi="Palatino Linotype"/>
+          <w:bCs/>
+          <w:sz w:val="20"/>
+          <w:szCs w:val="20"/>
+        </w:rPr>
+        <w:t>endif</w:t>
+      </w:r>
+      <w:proofErr w:type="spellEnd"/>
+      <w:r>
+        <w:rPr>
+          <w:rFonts w:ascii="Palatino Linotype" w:hAnsi="Palatino Linotype"/>
+          <w:bCs/>
+          <w:sz w:val="20"/>
+          <w:szCs w:val="20"/>
+        </w:rPr>
+        <w:t xml:space="preserve"> %}{% if </w:t>
+      </w:r>
+      <w:proofErr w:type="spellStart"/>
+      <w:r>
+        <w:rPr>
+          <w:rFonts w:ascii="Palatino Linotype" w:hAnsi="Palatino Linotype"/>
+          <w:bCs/>
+          <w:sz w:val="20"/>
+          <w:szCs w:val="20"/>
+        </w:rPr>
+        <w:t>case</w:t>
+      </w:r>
+      <w:r>
+        <w:rPr>
+          <w:rFonts w:ascii="Palatino Linotype" w:hAnsi="Palatino Linotype"/>
+          <w:bCs/>
+          <w:sz w:val="20"/>
+          <w:szCs w:val="20"/>
+        </w:rPr>
+        <w:t>_</w:t>
+      </w:r>
+      <w:r>
+        <w:rPr>
+          <w:rFonts w:ascii="Palatino Linotype" w:hAnsi="Palatino Linotype"/>
+          <w:bCs/>
+          <w:sz w:val="20"/>
+          <w:szCs w:val="20"/>
+        </w:rPr>
+        <w:t>information.fra_in_court</w:t>
+      </w:r>
+      <w:proofErr w:type="spellEnd"/>
+      <w:r>
+        <w:rPr>
+          <w:rFonts w:ascii="Palatino Linotype" w:hAnsi="Palatino Linotype"/>
+          <w:bCs/>
+          <w:sz w:val="20"/>
+          <w:szCs w:val="20"/>
+        </w:rPr>
+        <w:t xml:space="preserve"> is </w:t>
+      </w:r>
+      <w:r>
+        <w:rPr>
+          <w:rFonts w:ascii="Palatino Linotype" w:hAnsi="Palatino Linotype"/>
+          <w:bCs/>
+          <w:sz w:val="20"/>
+          <w:szCs w:val="20"/>
+        </w:rPr>
+        <w:t>true</w:t>
+      </w:r>
+      <w:r>
+        <w:rPr>
+          <w:rFonts w:ascii="Palatino Linotype" w:hAnsi="Palatino Linotype"/>
+          <w:bCs/>
+          <w:sz w:val="20"/>
+          <w:szCs w:val="20"/>
+        </w:rPr>
+        <w:t xml:space="preserve"> %}</w:t>
+      </w:r>
+      <w:r>
+        <w:rPr>
+          <w:rFonts w:ascii="Palatino Linotype" w:hAnsi="Palatino Linotype"/>
+          <w:bCs/>
+          <w:sz w:val="20"/>
+          <w:szCs w:val="20"/>
+        </w:rPr>
+        <w:t xml:space="preserve"> </w:t>
+      </w:r>
+      <w:r>
+        <w:rPr>
+          <w:sz w:val="22"/>
+          <w:szCs w:val="22"/>
+        </w:rPr>
+        <w:t>The Defendant showed the Court proof of responsibility during the proceeding</w:t>
+      </w:r>
+      <w:r>
+        <w:rPr>
+          <w:sz w:val="22"/>
+          <w:szCs w:val="22"/>
+        </w:rPr>
+        <w:t>.</w:t>
+      </w:r>
+      <w:r>
+        <w:rPr>
+          <w:rFonts w:ascii="Palatino Linotype" w:hAnsi="Palatino Linotype"/>
+          <w:bCs/>
+          <w:sz w:val="20"/>
+          <w:szCs w:val="20"/>
+        </w:rPr>
+        <w:t xml:space="preserve">{% </w:t>
+      </w:r>
+      <w:proofErr w:type="spellStart"/>
+      <w:r>
+        <w:rPr>
+          <w:rFonts w:ascii="Palatino Linotype" w:hAnsi="Palatino Linotype"/>
+          <w:bCs/>
+          <w:sz w:val="20"/>
+          <w:szCs w:val="20"/>
+        </w:rPr>
+        <w:t>endif</w:t>
+      </w:r>
+      <w:proofErr w:type="spellEnd"/>
+      <w:r>
+        <w:rPr>
+          <w:rFonts w:ascii="Palatino Linotype" w:hAnsi="Palatino Linotype"/>
+          <w:bCs/>
+          <w:sz w:val="20"/>
+          <w:szCs w:val="20"/>
+        </w:rPr>
+        <w:t xml:space="preserve"> %}</w:t>
+      </w:r>
+      <w:r>
+        <w:rPr>
+          <w:rFonts w:ascii="Palatino Linotype" w:hAnsi="Palatino Linotype"/>
+          <w:bCs/>
+          <w:sz w:val="20"/>
+          <w:szCs w:val="20"/>
+        </w:rPr>
+        <w:t xml:space="preserve">{% if </w:t>
+      </w:r>
+      <w:proofErr w:type="spellStart"/>
+      <w:r>
+        <w:rPr>
+          <w:rFonts w:ascii="Palatino Linotype" w:hAnsi="Palatino Linotype"/>
+          <w:bCs/>
+          <w:sz w:val="20"/>
+          <w:szCs w:val="20"/>
+        </w:rPr>
+        <w:t>case_information.fra_in_file</w:t>
+      </w:r>
+      <w:proofErr w:type="spellEnd"/>
+      <w:r>
+        <w:rPr>
+          <w:rFonts w:ascii="Palatino Linotype" w:hAnsi="Palatino Linotype"/>
+          <w:bCs/>
+          <w:sz w:val="20"/>
+          <w:szCs w:val="20"/>
+        </w:rPr>
+        <w:t xml:space="preserve"> is </w:t>
+      </w:r>
+      <w:r>
+        <w:rPr>
+          <w:rFonts w:ascii="Palatino Linotype" w:hAnsi="Palatino Linotype"/>
+          <w:bCs/>
+          <w:sz w:val="20"/>
+          <w:szCs w:val="20"/>
+        </w:rPr>
+        <w:t>false</w:t>
+      </w:r>
+      <w:r>
+        <w:rPr>
+          <w:rFonts w:ascii="Palatino Linotype" w:hAnsi="Palatino Linotype"/>
+          <w:bCs/>
+          <w:sz w:val="20"/>
+          <w:szCs w:val="20"/>
+        </w:rPr>
+        <w:t xml:space="preserve"> %}{% if </w:t>
+      </w:r>
+      <w:proofErr w:type="spellStart"/>
+      <w:r>
+        <w:rPr>
+          <w:rFonts w:ascii="Palatino Linotype" w:hAnsi="Palatino Linotype"/>
+          <w:bCs/>
+          <w:sz w:val="20"/>
+          <w:szCs w:val="20"/>
+        </w:rPr>
+        <w:t>case_information.fra_in_</w:t>
+      </w:r>
+      <w:r>
+        <w:rPr>
+          <w:rFonts w:ascii="Palatino Linotype" w:hAnsi="Palatino Linotype"/>
+          <w:bCs/>
+          <w:sz w:val="20"/>
+          <w:szCs w:val="20"/>
+        </w:rPr>
+        <w:t>court</w:t>
+      </w:r>
+      <w:proofErr w:type="spellEnd"/>
+      <w:r>
+        <w:rPr>
+          <w:rFonts w:ascii="Palatino Linotype" w:hAnsi="Palatino Linotype"/>
+          <w:bCs/>
+          <w:sz w:val="20"/>
+          <w:szCs w:val="20"/>
+        </w:rPr>
+        <w:t xml:space="preserve"> is </w:t>
+      </w:r>
+      <w:r>
+        <w:rPr>
+          <w:rFonts w:ascii="Palatino Linotype" w:hAnsi="Palatino Linotype"/>
+          <w:bCs/>
+          <w:sz w:val="20"/>
+          <w:szCs w:val="20"/>
+        </w:rPr>
+        <w:t>false</w:t>
+      </w:r>
+      <w:r>
+        <w:rPr>
+          <w:rFonts w:ascii="Palatino Linotype" w:hAnsi="Palatino Linotype"/>
+          <w:bCs/>
+          <w:sz w:val="20"/>
+          <w:szCs w:val="20"/>
+        </w:rPr>
+        <w:t xml:space="preserve"> %}</w:t>
+      </w:r>
+      <w:r>
+        <w:rPr>
+          <w:sz w:val="22"/>
+          <w:szCs w:val="22"/>
+        </w:rPr>
+        <w:t xml:space="preserve">The Defendant did not show proof of financial responsibility at the time of the offense or during the proceeding, but may show proof to Clerk of Court at any time prior to the submission of this matter to the </w:t>
+      </w:r>
+      <w:r>
+        <w:rPr>
+          <w:sz w:val="22"/>
+          <w:szCs w:val="22"/>
+        </w:rPr>
+        <w:t xml:space="preserve">Ohio Bureau of Motor Vehicles.{% </w:t>
+      </w:r>
+      <w:proofErr w:type="spellStart"/>
+      <w:r>
+        <w:rPr>
+          <w:sz w:val="22"/>
+          <w:szCs w:val="22"/>
+        </w:rPr>
+        <w:t>endif</w:t>
+      </w:r>
+      <w:proofErr w:type="spellEnd"/>
+      <w:r>
+        <w:rPr>
+          <w:sz w:val="22"/>
+          <w:szCs w:val="22"/>
+        </w:rPr>
+        <w:t xml:space="preserve"> %}</w:t>
+      </w:r>
+      <w:r>
+        <w:rPr>
+          <w:sz w:val="22"/>
+          <w:szCs w:val="22"/>
+        </w:rPr>
+        <w:t xml:space="preserve">{% </w:t>
+      </w:r>
+      <w:proofErr w:type="spellStart"/>
+      <w:r>
+        <w:rPr>
+          <w:sz w:val="22"/>
+          <w:szCs w:val="22"/>
+        </w:rPr>
+        <w:t>endif</w:t>
+      </w:r>
+      <w:proofErr w:type="spellEnd"/>
+      <w:r>
+        <w:rPr>
+          <w:sz w:val="22"/>
+          <w:szCs w:val="22"/>
+        </w:rPr>
+        <w:t xml:space="preserve"> %}</w:t>
+      </w:r>
+      <w:bookmarkStart w:id="0" w:name="_GoBack"/>
+      <w:bookmarkEnd w:id="0"/>
+    </w:p>
+    <w:p>
+      <w:pPr>
+        <w:spacing w:line="276" w:lineRule="auto"/>
+        <w:rPr>
+          <w:sz w:val="22"/>
+          <w:szCs w:val="22"/>
+        </w:rPr>
+      </w:pPr>
+      <w:r>
+        <w:rPr>
+          <w:sz w:val="22"/>
+          <w:szCs w:val="22"/>
         </w:rPr>
         <w:t xml:space="preserve">. </w:t>
-      </w:r>
-      <w:r>
-        <w:rPr>
-          <w:rFonts w:ascii="Palatino Linotype" w:hAnsi="Palatino Linotype"/>
-          <w:sz w:val="20"/>
-          <w:szCs w:val="20"/>
-        </w:rPr>
-        <w:t xml:space="preserve">Community service in lieu of fines and costs is approved. </w:t>
       </w:r>
     </w:p>
     <w:p>
@@ -2111,7 +3850,6 @@
           <w:sz w:val="20"/>
           <w:szCs w:val="20"/>
         </w:rPr>
-        <w:lastRenderedPageBreak/>
         <w:tab/>
         <w:t>JUDGE</w:t>
       </w:r>
@@ -2289,15 +4027,87 @@
           <w:sz w:val="20"/>
           <w:szCs w:val="20"/>
         </w:rPr>
-        <w:t>{{ defendant_name }}</w:t>
-      </w:r>
-      <w:r>
-        <w:rPr>
-          <w:rFonts w:ascii="Palatino Linotype" w:hAnsi="Palatino Linotype"/>
-          <w:sz w:val="20"/>
-          <w:szCs w:val="20"/>
-        </w:rPr>
-        <w:t xml:space="preserve"> </w:t>
+        <w:t>{</w:t>
+      </w:r>
+      <w:proofErr w:type="gramStart"/>
+      <w:r>
+        <w:rPr>
+          <w:rFonts w:ascii="Palatino Linotype" w:hAnsi="Palatino Linotype"/>
+          <w:sz w:val="20"/>
+          <w:szCs w:val="20"/>
+        </w:rPr>
+        <w:t xml:space="preserve">{ </w:t>
+      </w:r>
+      <w:proofErr w:type="spellStart"/>
+      <w:r>
+        <w:rPr>
+          <w:rFonts w:ascii="Palatino Linotype" w:hAnsi="Palatino Linotype"/>
+          <w:sz w:val="20"/>
+          <w:szCs w:val="20"/>
+        </w:rPr>
+        <w:t>defendant</w:t>
+      </w:r>
+      <w:proofErr w:type="gramEnd"/>
+      <w:r>
+        <w:rPr>
+          <w:rFonts w:ascii="Palatino Linotype" w:hAnsi="Palatino Linotype"/>
+          <w:sz w:val="20"/>
+          <w:szCs w:val="20"/>
+        </w:rPr>
+        <w:t>_first_na</w:t>
+      </w:r>
+      <w:r>
+        <w:rPr>
+          <w:rFonts w:ascii="Palatino Linotype" w:hAnsi="Palatino Linotype"/>
+          <w:sz w:val="20"/>
+          <w:szCs w:val="20"/>
+        </w:rPr>
+        <w:t>me</w:t>
+      </w:r>
+      <w:proofErr w:type="spellEnd"/>
+      <w:r>
+        <w:rPr>
+          <w:rFonts w:ascii="Palatino Linotype" w:hAnsi="Palatino Linotype"/>
+          <w:sz w:val="20"/>
+          <w:szCs w:val="20"/>
+        </w:rPr>
+        <w:t xml:space="preserve"> }} {</w:t>
+      </w:r>
+      <w:proofErr w:type="gramStart"/>
+      <w:r>
+        <w:rPr>
+          <w:rFonts w:ascii="Palatino Linotype" w:hAnsi="Palatino Linotype"/>
+          <w:sz w:val="20"/>
+          <w:szCs w:val="20"/>
+        </w:rPr>
+        <w:t xml:space="preserve">{ </w:t>
+      </w:r>
+      <w:proofErr w:type="spellStart"/>
+      <w:r>
+        <w:rPr>
+          <w:rFonts w:ascii="Palatino Linotype" w:hAnsi="Palatino Linotype"/>
+          <w:sz w:val="20"/>
+          <w:szCs w:val="20"/>
+        </w:rPr>
+        <w:t>defendant</w:t>
+      </w:r>
+      <w:proofErr w:type="gramEnd"/>
+      <w:r>
+        <w:rPr>
+          <w:rFonts w:ascii="Palatino Linotype" w:hAnsi="Palatino Linotype"/>
+          <w:sz w:val="20"/>
+          <w:szCs w:val="20"/>
+        </w:rPr>
+        <w:t>_last_name</w:t>
+      </w:r>
+      <w:proofErr w:type="spellEnd"/>
+      <w:r>
+        <w:rPr>
+          <w:rFonts w:ascii="Palatino Linotype" w:hAnsi="Palatino Linotype"/>
+          <w:sz w:val="20"/>
+          <w:szCs w:val="20"/>
+        </w:rPr>
+        <w:t xml:space="preserve"> }}</w:t>
       </w:r>
     </w:p>
     <w:p>
@@ -2445,7 +4255,23 @@
       <w:t>Final Judgment Entry</w:t>
     </w:r>
     <w:r>
-      <w:t xml:space="preserve"> {{ case_number }}</w:t>
+      <w:t xml:space="preserve"> {</w:t>
+    </w:r>
+    <w:proofErr w:type="gramStart"/>
+    <w:r>
+      <w:t xml:space="preserve">{ </w:t>
+    </w:r>
+    <w:proofErr w:type="spellStart"/>
+    <w:r>
+      <w:t>case</w:t>
+    </w:r>
+    <w:proofErr w:type="gramEnd"/>
+    <w:r>
+      <w:t>_number</w:t>
+    </w:r>
+    <w:proofErr w:type="spellEnd"/>
+    <w:r>
+      <w:t xml:space="preserve"> }}</w:t>
     </w:r>
   </w:p>
 </w:ftr>
@@ -2959,6 +4785,44 @@
       <w:contextualSpacing/>
     </w:pPr>
   </w:style>
+  <w:style w:type="character" w:styleId="CommentReference">
+    <w:name w:val="annotation reference"/>
+    <w:basedOn w:val="DefaultParagraphFont"/>
+    <w:uiPriority w:val="99"/>
+    <w:semiHidden/>
+    <w:unhideWhenUsed/>
+    <w:rsid w:val="00A86D95"/>
+    <w:rPr>
+      <w:sz w:val="16"/>
+      <w:szCs w:val="16"/>
+    </w:rPr>
+  </w:style>
+  <w:style w:type="paragraph" w:styleId="CommentText">
+    <w:name w:val="annotation text"/>
+    <w:basedOn w:val="Normal"/>
+    <w:link w:val="CommentTextChar"/>
+    <w:uiPriority w:val="99"/>
+    <w:semiHidden/>
+    <w:unhideWhenUsed/>
+    <w:rsid w:val="00A86D95"/>
+    <w:rPr>
+      <w:sz w:val="20"/>
+      <w:szCs w:val="20"/>
+    </w:rPr>
+  </w:style>
+  <w:style w:type="character" w:customStyle="1" w:styleId="CommentTextChar">
+    <w:name w:val="Comment Text Char"/>
+    <w:basedOn w:val="DefaultParagraphFont"/>
+    <w:link w:val="CommentText"/>
+    <w:uiPriority w:val="99"/>
+    <w:semiHidden/>
+    <w:rsid w:val="00A86D95"/>
+    <w:rPr>
+      <w:rFonts w:ascii="Times New Roman" w:hAnsi="Times New Roman" w:cs="Times New Roman"/>
+      <w:sz w:val="20"/>
+      <w:szCs w:val="20"/>
+    </w:rPr>
+  </w:style>
 </w:styles>
 </file>
 
@@ -3276,6 +5140,44 @@
       <w:contextualSpacing/>
     </w:pPr>
   </w:style>
+  <w:style w:type="character" w:styleId="CommentReference">
+    <w:name w:val="annotation reference"/>
+    <w:basedOn w:val="DefaultParagraphFont"/>
+    <w:uiPriority w:val="99"/>
+    <w:semiHidden/>
+    <w:unhideWhenUsed/>
+    <w:rsid w:val="00A86D95"/>
+    <w:rPr>
+      <w:sz w:val="16"/>
+      <w:szCs w:val="16"/>
+    </w:rPr>
+  </w:style>
+  <w:style w:type="paragraph" w:styleId="CommentText">
+    <w:name w:val="annotation text"/>
+    <w:basedOn w:val="Normal"/>
+    <w:link w:val="CommentTextChar"/>
+    <w:uiPriority w:val="99"/>
+    <w:semiHidden/>
+    <w:unhideWhenUsed/>
+    <w:rsid w:val="00A86D95"/>
+    <w:rPr>
+      <w:sz w:val="20"/>
+      <w:szCs w:val="20"/>
+    </w:rPr>
+  </w:style>
+  <w:style w:type="character" w:customStyle="1" w:styleId="CommentTextChar">
+    <w:name w:val="Comment Text Char"/>
+    <w:basedOn w:val="DefaultParagraphFont"/>
+    <w:link w:val="CommentText"/>
+    <w:uiPriority w:val="99"/>
+    <w:semiHidden/>
+    <w:rsid w:val="00A86D95"/>
+    <w:rPr>
+      <w:rFonts w:ascii="Times New Roman" w:hAnsi="Times New Roman" w:cs="Times New Roman"/>
+      <w:sz w:val="20"/>
+      <w:szCs w:val="20"/>
+    </w:rPr>
+  </w:style>
 </w:styles>
 </file>
 

</xml_diff>

<commit_message>
Tested FRA add to template to get to work.
</commit_message>
<xml_diff>
--- a/resources/Templates/Hemmeter_No_Jail_Traffic_Template.docx
+++ b/resources/Templates/Hemmeter_No_Jail_Traffic_Template.docx
@@ -3236,8 +3236,9 @@
           <w:sz w:val="20"/>
           <w:szCs w:val="20"/>
         </w:rPr>
-        <w:t>case</w:t>
-      </w:r>
+        <w:t>fra_in_file</w:t>
+      </w:r>
+      <w:proofErr w:type="spellEnd"/>
       <w:r>
         <w:rPr>
           <w:rFonts w:ascii="Palatino Linotype" w:hAnsi="Palatino Linotype"/>
@@ -3245,7 +3246,7 @@
           <w:sz w:val="20"/>
           <w:szCs w:val="20"/>
         </w:rPr>
-        <w:t>_</w:t>
+        <w:t xml:space="preserve"> is </w:t>
       </w:r>
       <w:r>
         <w:rPr>
@@ -3254,7 +3255,51 @@
           <w:sz w:val="20"/>
           <w:szCs w:val="20"/>
         </w:rPr>
-        <w:t>information.fra_in_file</w:t>
+        <w:t>true</w:t>
+      </w:r>
+      <w:r>
+        <w:rPr>
+          <w:rFonts w:ascii="Palatino Linotype" w:hAnsi="Palatino Linotype"/>
+          <w:bCs/>
+          <w:sz w:val="20"/>
+          <w:szCs w:val="20"/>
+        </w:rPr>
+        <w:t xml:space="preserve"> %}</w:t>
+      </w:r>
+      <w:r>
+        <w:rPr>
+          <w:rFonts w:ascii="Palatino Linotype" w:hAnsi="Palatino Linotype"/>
+          <w:bCs/>
+          <w:sz w:val="20"/>
+          <w:szCs w:val="20"/>
+        </w:rPr>
+        <w:t xml:space="preserve"> </w:t>
+      </w:r>
+      <w:r>
+        <w:rPr>
+          <w:sz w:val="22"/>
+          <w:szCs w:val="22"/>
+        </w:rPr>
+        <w:t>The Defendant showed proof of financial responsibility at the time of the offense.</w:t>
+      </w:r>
+      <w:r>
+        <w:rPr>
+          <w:rFonts w:ascii="Palatino Linotype" w:hAnsi="Palatino Linotype"/>
+          <w:bCs/>
+          <w:sz w:val="20"/>
+          <w:szCs w:val="20"/>
+        </w:rPr>
+        <w:t xml:space="preserve">{% </w:t>
+      </w:r>
+      <w:proofErr w:type="spellStart"/>
+      <w:r>
+        <w:rPr>
+          <w:rFonts w:ascii="Palatino Linotype" w:hAnsi="Palatino Linotype"/>
+          <w:bCs/>
+          <w:sz w:val="20"/>
+          <w:szCs w:val="20"/>
+        </w:rPr>
+        <w:t>endif</w:t>
       </w:r>
       <w:proofErr w:type="spellEnd"/>
       <w:r>
@@ -3264,6 +3309,26 @@
           <w:sz w:val="20"/>
           <w:szCs w:val="20"/>
         </w:rPr>
+        <w:t xml:space="preserve"> %}{% if </w:t>
+      </w:r>
+      <w:proofErr w:type="spellStart"/>
+      <w:r>
+        <w:rPr>
+          <w:rFonts w:ascii="Palatino Linotype" w:hAnsi="Palatino Linotype"/>
+          <w:bCs/>
+          <w:sz w:val="20"/>
+          <w:szCs w:val="20"/>
+        </w:rPr>
+        <w:t>fra_in_court</w:t>
+      </w:r>
+      <w:proofErr w:type="spellEnd"/>
+      <w:r>
+        <w:rPr>
+          <w:rFonts w:ascii="Palatino Linotype" w:hAnsi="Palatino Linotype"/>
+          <w:bCs/>
+          <w:sz w:val="20"/>
+          <w:szCs w:val="20"/>
+        </w:rPr>
         <w:t xml:space="preserve"> is </w:t>
       </w:r>
       <w:r>
@@ -3298,9 +3363,8 @@
           <w:sz w:val="22"/>
           <w:szCs w:val="22"/>
         </w:rPr>
-        <w:t>The Defendant showed proof of financial responsibility at the time of the offense</w:t>
-      </w:r>
-      <w:proofErr w:type="gramStart"/>
+        <w:t>The Defendant showed the Court proof of responsibility during the proceeding</w:t>
+      </w:r>
       <w:r>
         <w:rPr>
           <w:sz w:val="22"/>
@@ -3315,9 +3379,9 @@
           <w:sz w:val="20"/>
           <w:szCs w:val="20"/>
         </w:rPr>
-        <w:t>{</w:t>
-      </w:r>
-      <w:proofErr w:type="gramEnd"/>
+        <w:t xml:space="preserve">{% </w:t>
+      </w:r>
+      <w:proofErr w:type="spellStart"/>
       <w:r>
         <w:rPr>
           <w:rFonts w:ascii="Palatino Linotype" w:hAnsi="Palatino Linotype"/>
@@ -3325,7 +3389,26 @@
           <w:sz w:val="20"/>
           <w:szCs w:val="20"/>
         </w:rPr>
-        <w:t xml:space="preserve">% </w:t>
+        <w:t>endif</w:t>
+      </w:r>
+      <w:proofErr w:type="spellEnd"/>
+      <w:r>
+        <w:rPr>
+          <w:rFonts w:ascii="Palatino Linotype" w:hAnsi="Palatino Linotype"/>
+          <w:bCs/>
+          <w:sz w:val="20"/>
+          <w:szCs w:val="20"/>
+        </w:rPr>
+        <w:t xml:space="preserve"> %}</w:t>
+      </w:r>
+      <w:r>
+        <w:rPr>
+          <w:rFonts w:ascii="Palatino Linotype" w:hAnsi="Palatino Linotype"/>
+          <w:bCs/>
+          <w:sz w:val="20"/>
+          <w:szCs w:val="20"/>
+        </w:rPr>
+        <w:t xml:space="preserve">{% if </w:t>
       </w:r>
       <w:proofErr w:type="spellStart"/>
       <w:r>
@@ -3335,290 +3418,135 @@
           <w:sz w:val="20"/>
           <w:szCs w:val="20"/>
         </w:rPr>
+        <w:t>fra_in_file</w:t>
+      </w:r>
+      <w:proofErr w:type="spellEnd"/>
+      <w:r>
+        <w:rPr>
+          <w:rFonts w:ascii="Palatino Linotype" w:hAnsi="Palatino Linotype"/>
+          <w:bCs/>
+          <w:sz w:val="20"/>
+          <w:szCs w:val="20"/>
+        </w:rPr>
+        <w:t xml:space="preserve"> is </w:t>
+      </w:r>
+      <w:r>
+        <w:rPr>
+          <w:rFonts w:ascii="Palatino Linotype" w:hAnsi="Palatino Linotype"/>
+          <w:bCs/>
+          <w:sz w:val="20"/>
+          <w:szCs w:val="20"/>
+        </w:rPr>
+        <w:t>false</w:t>
+      </w:r>
+      <w:r>
+        <w:rPr>
+          <w:rFonts w:ascii="Palatino Linotype" w:hAnsi="Palatino Linotype"/>
+          <w:bCs/>
+          <w:sz w:val="20"/>
+          <w:szCs w:val="20"/>
+        </w:rPr>
+        <w:t xml:space="preserve"> %}{% if </w:t>
+      </w:r>
+      <w:proofErr w:type="spellStart"/>
+      <w:r>
+        <w:rPr>
+          <w:rFonts w:ascii="Palatino Linotype" w:hAnsi="Palatino Linotype"/>
+          <w:bCs/>
+          <w:sz w:val="20"/>
+          <w:szCs w:val="20"/>
+        </w:rPr>
+        <w:t>fra_in_</w:t>
+      </w:r>
+      <w:r>
+        <w:rPr>
+          <w:rFonts w:ascii="Palatino Linotype" w:hAnsi="Palatino Linotype"/>
+          <w:bCs/>
+          <w:sz w:val="20"/>
+          <w:szCs w:val="20"/>
+        </w:rPr>
+        <w:t>court</w:t>
+      </w:r>
+      <w:proofErr w:type="spellEnd"/>
+      <w:r>
+        <w:rPr>
+          <w:rFonts w:ascii="Palatino Linotype" w:hAnsi="Palatino Linotype"/>
+          <w:bCs/>
+          <w:sz w:val="20"/>
+          <w:szCs w:val="20"/>
+        </w:rPr>
+        <w:t xml:space="preserve"> is </w:t>
+      </w:r>
+      <w:r>
+        <w:rPr>
+          <w:rFonts w:ascii="Palatino Linotype" w:hAnsi="Palatino Linotype"/>
+          <w:bCs/>
+          <w:sz w:val="20"/>
+          <w:szCs w:val="20"/>
+        </w:rPr>
+        <w:t>false</w:t>
+      </w:r>
+      <w:r>
+        <w:rPr>
+          <w:rFonts w:ascii="Palatino Linotype" w:hAnsi="Palatino Linotype"/>
+          <w:bCs/>
+          <w:sz w:val="20"/>
+          <w:szCs w:val="20"/>
+        </w:rPr>
+        <w:t xml:space="preserve"> %}</w:t>
+      </w:r>
+      <w:r>
+        <w:rPr>
+          <w:sz w:val="22"/>
+          <w:szCs w:val="22"/>
+        </w:rPr>
+        <w:t xml:space="preserve">The Defendant did not show proof of financial responsibility at the time of the offense or during the proceeding, but may show proof to Clerk of Court at any time prior to the submission of this matter to the </w:t>
+      </w:r>
+      <w:r>
+        <w:rPr>
+          <w:sz w:val="22"/>
+          <w:szCs w:val="22"/>
+        </w:rPr>
+        <w:t xml:space="preserve">Ohio Bureau of Motor Vehicles.{% </w:t>
+      </w:r>
+      <w:proofErr w:type="spellStart"/>
+      <w:r>
+        <w:rPr>
+          <w:sz w:val="22"/>
+          <w:szCs w:val="22"/>
+        </w:rPr>
         <w:t>endif</w:t>
       </w:r>
       <w:proofErr w:type="spellEnd"/>
       <w:r>
         <w:rPr>
-          <w:rFonts w:ascii="Palatino Linotype" w:hAnsi="Palatino Linotype"/>
-          <w:bCs/>
-          <w:sz w:val="20"/>
-          <w:szCs w:val="20"/>
-        </w:rPr>
-        <w:t xml:space="preserve"> %}{% if </w:t>
+          <w:sz w:val="22"/>
+          <w:szCs w:val="22"/>
+        </w:rPr>
+        <w:t xml:space="preserve"> %}</w:t>
+      </w:r>
+      <w:r>
+        <w:rPr>
+          <w:sz w:val="22"/>
+          <w:szCs w:val="22"/>
+        </w:rPr>
+        <w:t xml:space="preserve">{% </w:t>
       </w:r>
       <w:proofErr w:type="spellStart"/>
       <w:r>
         <w:rPr>
-          <w:rFonts w:ascii="Palatino Linotype" w:hAnsi="Palatino Linotype"/>
-          <w:bCs/>
-          <w:sz w:val="20"/>
-          <w:szCs w:val="20"/>
-        </w:rPr>
-        <w:t>case</w:t>
-      </w:r>
-      <w:r>
-        <w:rPr>
-          <w:rFonts w:ascii="Palatino Linotype" w:hAnsi="Palatino Linotype"/>
-          <w:bCs/>
-          <w:sz w:val="20"/>
-          <w:szCs w:val="20"/>
-        </w:rPr>
-        <w:t>_</w:t>
-      </w:r>
-      <w:r>
-        <w:rPr>
-          <w:rFonts w:ascii="Palatino Linotype" w:hAnsi="Palatino Linotype"/>
-          <w:bCs/>
-          <w:sz w:val="20"/>
-          <w:szCs w:val="20"/>
-        </w:rPr>
-        <w:t>information.fra_in_court</w:t>
+          <w:sz w:val="22"/>
+          <w:szCs w:val="22"/>
+        </w:rPr>
+        <w:t>endif</w:t>
       </w:r>
       <w:proofErr w:type="spellEnd"/>
       <w:r>
         <w:rPr>
-          <w:rFonts w:ascii="Palatino Linotype" w:hAnsi="Palatino Linotype"/>
-          <w:bCs/>
-          <w:sz w:val="20"/>
-          <w:szCs w:val="20"/>
-        </w:rPr>
-        <w:t xml:space="preserve"> is </w:t>
-      </w:r>
-      <w:r>
-        <w:rPr>
-          <w:rFonts w:ascii="Palatino Linotype" w:hAnsi="Palatino Linotype"/>
-          <w:bCs/>
-          <w:sz w:val="20"/>
-          <w:szCs w:val="20"/>
-        </w:rPr>
-        <w:t>true</w:t>
-      </w:r>
-      <w:r>
-        <w:rPr>
-          <w:rFonts w:ascii="Palatino Linotype" w:hAnsi="Palatino Linotype"/>
-          <w:bCs/>
-          <w:sz w:val="20"/>
-          <w:szCs w:val="20"/>
+          <w:sz w:val="22"/>
+          <w:szCs w:val="22"/>
         </w:rPr>
         <w:t xml:space="preserve"> %}</w:t>
-      </w:r>
-      <w:r>
-        <w:rPr>
-          <w:rFonts w:ascii="Palatino Linotype" w:hAnsi="Palatino Linotype"/>
-          <w:bCs/>
-          <w:sz w:val="20"/>
-          <w:szCs w:val="20"/>
-        </w:rPr>
-        <w:t xml:space="preserve"> </w:t>
-      </w:r>
-      <w:r>
-        <w:rPr>
-          <w:sz w:val="22"/>
-          <w:szCs w:val="22"/>
-        </w:rPr>
-        <w:t>The Defendant showed the Court proof of responsibility during the proceeding</w:t>
-      </w:r>
-      <w:r>
-        <w:rPr>
-          <w:sz w:val="22"/>
-          <w:szCs w:val="22"/>
-        </w:rPr>
-        <w:t>.</w:t>
-      </w:r>
-      <w:r>
-        <w:rPr>
-          <w:rFonts w:ascii="Palatino Linotype" w:hAnsi="Palatino Linotype"/>
-          <w:bCs/>
-          <w:sz w:val="20"/>
-          <w:szCs w:val="20"/>
-        </w:rPr>
-        <w:t xml:space="preserve">{% </w:t>
-      </w:r>
-      <w:proofErr w:type="spellStart"/>
-      <w:r>
-        <w:rPr>
-          <w:rFonts w:ascii="Palatino Linotype" w:hAnsi="Palatino Linotype"/>
-          <w:bCs/>
-          <w:sz w:val="20"/>
-          <w:szCs w:val="20"/>
-        </w:rPr>
-        <w:t>endif</w:t>
-      </w:r>
-      <w:proofErr w:type="spellEnd"/>
-      <w:r>
-        <w:rPr>
-          <w:rFonts w:ascii="Palatino Linotype" w:hAnsi="Palatino Linotype"/>
-          <w:bCs/>
-          <w:sz w:val="20"/>
-          <w:szCs w:val="20"/>
-        </w:rPr>
-        <w:t xml:space="preserve"> %}</w:t>
-      </w:r>
-      <w:r>
-        <w:rPr>
-          <w:rFonts w:ascii="Palatino Linotype" w:hAnsi="Palatino Linotype"/>
-          <w:bCs/>
-          <w:sz w:val="20"/>
-          <w:szCs w:val="20"/>
-        </w:rPr>
-        <w:t xml:space="preserve">{% if </w:t>
-      </w:r>
-      <w:proofErr w:type="spellStart"/>
-      <w:r>
-        <w:rPr>
-          <w:rFonts w:ascii="Palatino Linotype" w:hAnsi="Palatino Linotype"/>
-          <w:bCs/>
-          <w:sz w:val="20"/>
-          <w:szCs w:val="20"/>
-        </w:rPr>
-        <w:t>case_information.fra_in_file</w:t>
-      </w:r>
-      <w:proofErr w:type="spellEnd"/>
-      <w:r>
-        <w:rPr>
-          <w:rFonts w:ascii="Palatino Linotype" w:hAnsi="Palatino Linotype"/>
-          <w:bCs/>
-          <w:sz w:val="20"/>
-          <w:szCs w:val="20"/>
-        </w:rPr>
-        <w:t xml:space="preserve"> is </w:t>
-      </w:r>
-      <w:r>
-        <w:rPr>
-          <w:rFonts w:ascii="Palatino Linotype" w:hAnsi="Palatino Linotype"/>
-          <w:bCs/>
-          <w:sz w:val="20"/>
-          <w:szCs w:val="20"/>
-        </w:rPr>
-        <w:t>false</w:t>
-      </w:r>
-      <w:r>
-        <w:rPr>
-          <w:rFonts w:ascii="Palatino Linotype" w:hAnsi="Palatino Linotype"/>
-          <w:bCs/>
-          <w:sz w:val="20"/>
-          <w:szCs w:val="20"/>
-        </w:rPr>
-        <w:t xml:space="preserve"> %}{% if </w:t>
-      </w:r>
-      <w:proofErr w:type="spellStart"/>
-      <w:r>
-        <w:rPr>
-          <w:rFonts w:ascii="Palatino Linotype" w:hAnsi="Palatino Linotype"/>
-          <w:bCs/>
-          <w:sz w:val="20"/>
-          <w:szCs w:val="20"/>
-        </w:rPr>
-        <w:t>case_information.fra_in_</w:t>
-      </w:r>
-      <w:r>
-        <w:rPr>
-          <w:rFonts w:ascii="Palatino Linotype" w:hAnsi="Palatino Linotype"/>
-          <w:bCs/>
-          <w:sz w:val="20"/>
-          <w:szCs w:val="20"/>
-        </w:rPr>
-        <w:t>court</w:t>
-      </w:r>
-      <w:proofErr w:type="spellEnd"/>
-      <w:r>
-        <w:rPr>
-          <w:rFonts w:ascii="Palatino Linotype" w:hAnsi="Palatino Linotype"/>
-          <w:bCs/>
-          <w:sz w:val="20"/>
-          <w:szCs w:val="20"/>
-        </w:rPr>
-        <w:t xml:space="preserve"> is </w:t>
-      </w:r>
-      <w:r>
-        <w:rPr>
-          <w:rFonts w:ascii="Palatino Linotype" w:hAnsi="Palatino Linotype"/>
-          <w:bCs/>
-          <w:sz w:val="20"/>
-          <w:szCs w:val="20"/>
-        </w:rPr>
-        <w:t>false</w:t>
-      </w:r>
-      <w:r>
-        <w:rPr>
-          <w:rFonts w:ascii="Palatino Linotype" w:hAnsi="Palatino Linotype"/>
-          <w:bCs/>
-          <w:sz w:val="20"/>
-          <w:szCs w:val="20"/>
-        </w:rPr>
-        <w:t xml:space="preserve"> %}</w:t>
-      </w:r>
-      <w:r>
-        <w:rPr>
-          <w:sz w:val="22"/>
-          <w:szCs w:val="22"/>
-        </w:rPr>
-        <w:t xml:space="preserve">The Defendant did not show proof of financial responsibility at the time of the offense or during the proceeding, but may show proof to Clerk of Court at any time prior to the submission of this matter to the </w:t>
-      </w:r>
-      <w:r>
-        <w:rPr>
-          <w:sz w:val="22"/>
-          <w:szCs w:val="22"/>
-        </w:rPr>
-        <w:t xml:space="preserve">Ohio Bureau of Motor Vehicles.{% </w:t>
-      </w:r>
-      <w:proofErr w:type="spellStart"/>
-      <w:r>
-        <w:rPr>
-          <w:sz w:val="22"/>
-          <w:szCs w:val="22"/>
-        </w:rPr>
-        <w:t>endif</w:t>
-      </w:r>
-      <w:proofErr w:type="spellEnd"/>
-      <w:r>
-        <w:rPr>
-          <w:sz w:val="22"/>
-          <w:szCs w:val="22"/>
-        </w:rPr>
-        <w:t xml:space="preserve"> %}</w:t>
-      </w:r>
-      <w:r>
-        <w:rPr>
-          <w:sz w:val="22"/>
-          <w:szCs w:val="22"/>
-        </w:rPr>
-        <w:t xml:space="preserve">{% </w:t>
-      </w:r>
-      <w:proofErr w:type="spellStart"/>
-      <w:r>
-        <w:rPr>
-          <w:sz w:val="22"/>
-          <w:szCs w:val="22"/>
-        </w:rPr>
-        <w:t>endif</w:t>
-      </w:r>
-      <w:proofErr w:type="spellEnd"/>
-      <w:r>
-        <w:rPr>
-          <w:sz w:val="22"/>
-          <w:szCs w:val="22"/>
-        </w:rPr>
-        <w:t xml:space="preserve"> %}</w:t>
-      </w:r>
-      <w:bookmarkStart w:id="0" w:name="_GoBack"/>
-      <w:bookmarkEnd w:id="0"/>
-    </w:p>
-    <w:p>
-      <w:pPr>
-        <w:spacing w:line="276" w:lineRule="auto"/>
-        <w:rPr>
-          <w:sz w:val="22"/>
-          <w:szCs w:val="22"/>
-        </w:rPr>
-      </w:pPr>
-      <w:r>
-        <w:rPr>
-          <w:sz w:val="22"/>
-          <w:szCs w:val="22"/>
-        </w:rPr>
-        <w:t xml:space="preserve">. </w:t>
       </w:r>
     </w:p>
     <w:p>
@@ -3641,6 +3569,8 @@
           <w:szCs w:val="20"/>
         </w:rPr>
       </w:pPr>
+      <w:bookmarkStart w:id="0" w:name="_GoBack"/>
+      <w:bookmarkEnd w:id="0"/>
     </w:p>
     <w:p>
       <w:pPr>

</xml_diff>